<commit_message>
update resources for week 8 to have more code on model conditions
</commit_message>
<xml_diff>
--- a/docs/resources/week8.docx
+++ b/docs/resources/week8.docx
@@ -20,17 +20,20 @@
           <w:p>
             <w:pPr>
               <w:rPr>
-                <w:rFonts w:ascii="Courier New" w:hAnsi="Courier New" w:cs="Courier New"/>
-              </w:rPr>
-            </w:pPr>
-            <w:r>
-              <w:rPr>
-                <w:b/>
-                <w:bCs/>
-                <w:sz w:val="36"/>
-                <w:szCs w:val="36"/>
-              </w:rPr>
-              <w:t>Evaluating Conditions of Residuals for Regression</w:t>
+                <w:b/>
+                <w:bCs/>
+                <w:sz w:val="36"/>
+                <w:szCs w:val="36"/>
+              </w:rPr>
+            </w:pPr>
+            <w:r>
+              <w:rPr>
+                <w:b/>
+                <w:bCs/>
+                <w:sz w:val="36"/>
+                <w:szCs w:val="36"/>
+              </w:rPr>
+              <w:t>Repairing a Non-Linear Relationship</w:t>
             </w:r>
           </w:p>
         </w:tc>
@@ -43,46 +46,24 @@
           <w:p>
             <w:pPr>
               <w:rPr>
-                <w:rFonts w:ascii="Courier New" w:hAnsi="Courier New" w:cs="Courier New"/>
-                <w:sz w:val="28"/>
-                <w:szCs w:val="28"/>
-              </w:rPr>
-            </w:pPr>
-            <w:r>
-              <w:rPr>
-                <w:b/>
-                <w:bCs/>
-                <w:color w:val="2E74B5" w:themeColor="accent5" w:themeShade="BF"/>
-                <w:sz w:val="28"/>
-                <w:szCs w:val="28"/>
-              </w:rPr>
-              <w:t xml:space="preserve">Distribution of </w:t>
-            </w:r>
-            <w:r>
-              <w:rPr>
-                <w:b/>
-                <w:bCs/>
-                <w:color w:val="2E74B5" w:themeColor="accent5" w:themeShade="BF"/>
-                <w:sz w:val="28"/>
-                <w:szCs w:val="28"/>
-              </w:rPr>
-              <w:t>r</w:t>
-            </w:r>
-            <w:r>
-              <w:rPr>
-                <w:b/>
-                <w:bCs/>
-                <w:color w:val="2E74B5" w:themeColor="accent5" w:themeShade="BF"/>
-                <w:sz w:val="28"/>
-                <w:szCs w:val="28"/>
-              </w:rPr>
-              <w:t>esiduals (to evaluate normality condition)</w:t>
-            </w:r>
-            <w:r>
-              <w:rPr>
-                <w:b/>
-                <w:bCs/>
-                <w:color w:val="2E74B5" w:themeColor="accent5" w:themeShade="BF"/>
+                <w:b/>
+                <w:bCs/>
+              </w:rPr>
+            </w:pPr>
+            <w:r>
+              <w:rPr>
+                <w:b/>
+                <w:bCs/>
+                <w:color w:val="4472C4" w:themeColor="accent1"/>
+                <w:sz w:val="28"/>
+                <w:szCs w:val="28"/>
+              </w:rPr>
+              <w:t>Should you log x? Or y? Or both? Explore the plots!</w:t>
+            </w:r>
+            <w:r>
+              <w:rPr>
+                <w:b/>
+                <w:bCs/>
                 <w:sz w:val="28"/>
                 <w:szCs w:val="28"/>
               </w:rPr>
@@ -95,33 +76,117 @@
                 <w:rFonts w:ascii="Courier New" w:hAnsi="Courier New" w:cs="Courier New"/>
               </w:rPr>
             </w:pPr>
+            <w:proofErr w:type="spellStart"/>
             <w:proofErr w:type="gramStart"/>
             <w:r>
               <w:rPr>
                 <w:rFonts w:ascii="Courier New" w:hAnsi="Courier New" w:cs="Courier New"/>
               </w:rPr>
-              <w:t>broom::</w:t>
+              <w:t>ggplot</w:t>
+            </w:r>
+            <w:proofErr w:type="spellEnd"/>
+            <w:r>
+              <w:rPr>
+                <w:rFonts w:ascii="Courier New" w:hAnsi="Courier New" w:cs="Courier New"/>
+              </w:rPr>
+              <w:t>(</w:t>
             </w:r>
             <w:proofErr w:type="gramEnd"/>
             <w:r>
               <w:rPr>
                 <w:rFonts w:ascii="Courier New" w:hAnsi="Courier New" w:cs="Courier New"/>
               </w:rPr>
-              <w:t>augment(</w:t>
-            </w:r>
-            <w:proofErr w:type="spellStart"/>
-            <w:r>
-              <w:rPr>
-                <w:rFonts w:ascii="Courier New" w:hAnsi="Courier New" w:cs="Courier New"/>
-              </w:rPr>
-              <w:t>my_model</w:t>
-            </w:r>
-            <w:proofErr w:type="spellEnd"/>
-            <w:r>
-              <w:rPr>
-                <w:rFonts w:ascii="Courier New" w:hAnsi="Courier New" w:cs="Courier New"/>
-              </w:rPr>
-              <w:t xml:space="preserve">) %&gt;% </w:t>
+              <w:t xml:space="preserve">data = </w:t>
+            </w:r>
+            <w:proofErr w:type="spellStart"/>
+            <w:r>
+              <w:rPr>
+                <w:rFonts w:ascii="Courier New" w:hAnsi="Courier New" w:cs="Courier New"/>
+              </w:rPr>
+              <w:t>hbr_maples</w:t>
+            </w:r>
+            <w:proofErr w:type="spellEnd"/>
+            <w:r>
+              <w:rPr>
+                <w:rFonts w:ascii="Courier New" w:hAnsi="Courier New" w:cs="Courier New"/>
+              </w:rPr>
+              <w:t xml:space="preserve">, </w:t>
+            </w:r>
+          </w:p>
+          <w:p>
+            <w:pPr>
+              <w:rPr>
+                <w:rFonts w:ascii="Courier New" w:hAnsi="Courier New" w:cs="Courier New"/>
+              </w:rPr>
+            </w:pPr>
+            <w:r>
+              <w:rPr>
+                <w:rFonts w:ascii="Courier New" w:hAnsi="Courier New" w:cs="Courier New"/>
+              </w:rPr>
+              <w:t xml:space="preserve">       mapping = </w:t>
+            </w:r>
+            <w:proofErr w:type="spellStart"/>
+            <w:proofErr w:type="gramStart"/>
+            <w:r>
+              <w:rPr>
+                <w:rFonts w:ascii="Courier New" w:hAnsi="Courier New" w:cs="Courier New"/>
+              </w:rPr>
+              <w:t>aes</w:t>
+            </w:r>
+            <w:proofErr w:type="spellEnd"/>
+            <w:r>
+              <w:rPr>
+                <w:rFonts w:ascii="Courier New" w:hAnsi="Courier New" w:cs="Courier New"/>
+              </w:rPr>
+              <w:t>(</w:t>
+            </w:r>
+            <w:proofErr w:type="gramEnd"/>
+            <w:r>
+              <w:rPr>
+                <w:rFonts w:ascii="Courier New" w:hAnsi="Courier New" w:cs="Courier New"/>
+              </w:rPr>
+              <w:t xml:space="preserve">x = </w:t>
+            </w:r>
+            <w:proofErr w:type="spellStart"/>
+            <w:r>
+              <w:rPr>
+                <w:rFonts w:ascii="Courier New" w:hAnsi="Courier New" w:cs="Courier New"/>
+              </w:rPr>
+              <w:t>stem_length</w:t>
+            </w:r>
+            <w:proofErr w:type="spellEnd"/>
+            <w:r>
+              <w:rPr>
+                <w:rFonts w:ascii="Courier New" w:hAnsi="Courier New" w:cs="Courier New"/>
+              </w:rPr>
+              <w:t xml:space="preserve">, y = </w:t>
+            </w:r>
+            <w:proofErr w:type="spellStart"/>
+            <w:r>
+              <w:rPr>
+                <w:rFonts w:ascii="Courier New" w:hAnsi="Courier New" w:cs="Courier New"/>
+              </w:rPr>
+              <w:t>stem_dry_mass</w:t>
+            </w:r>
+            <w:proofErr w:type="spellEnd"/>
+            <w:r>
+              <w:rPr>
+                <w:rFonts w:ascii="Courier New" w:hAnsi="Courier New" w:cs="Courier New"/>
+              </w:rPr>
+              <w:t>)</w:t>
+            </w:r>
+          </w:p>
+          <w:p>
+            <w:pPr>
+              <w:rPr>
+                <w:rFonts w:ascii="Courier New" w:hAnsi="Courier New" w:cs="Courier New"/>
+              </w:rPr>
+            </w:pPr>
+            <w:r>
+              <w:rPr>
+                <w:rFonts w:ascii="Courier New" w:hAnsi="Courier New" w:cs="Courier New"/>
+              </w:rPr>
+              <w:t xml:space="preserve">       ) +</w:t>
             </w:r>
           </w:p>
           <w:p>
@@ -137,12 +202,18 @@
               <w:t xml:space="preserve">  </w:t>
             </w:r>
             <w:proofErr w:type="spellStart"/>
+            <w:r>
+              <w:rPr>
+                <w:rFonts w:ascii="Courier New" w:hAnsi="Courier New" w:cs="Courier New"/>
+              </w:rPr>
+              <w:t>geom_</w:t>
+            </w:r>
             <w:proofErr w:type="gramStart"/>
             <w:r>
               <w:rPr>
                 <w:rFonts w:ascii="Courier New" w:hAnsi="Courier New" w:cs="Courier New"/>
               </w:rPr>
-              <w:t>ggplot</w:t>
+              <w:t>point</w:t>
             </w:r>
             <w:proofErr w:type="spellEnd"/>
             <w:r>
@@ -156,15 +227,34 @@
               <w:rPr>
                 <w:rFonts w:ascii="Courier New" w:hAnsi="Courier New" w:cs="Courier New"/>
               </w:rPr>
-              <w:t xml:space="preserve">mapping = </w:t>
-            </w:r>
-            <w:proofErr w:type="spellStart"/>
+              <w:t>) +</w:t>
+            </w:r>
+          </w:p>
+          <w:p>
+            <w:pPr>
+              <w:rPr>
+                <w:rFonts w:ascii="Courier New" w:hAnsi="Courier New" w:cs="Courier New"/>
+              </w:rPr>
+            </w:pPr>
+            <w:r>
+              <w:rPr>
+                <w:rFonts w:ascii="Courier New" w:hAnsi="Courier New" w:cs="Courier New"/>
+              </w:rPr>
+              <w:t xml:space="preserve">  </w:t>
+            </w:r>
+            <w:proofErr w:type="spellStart"/>
+            <w:r>
+              <w:rPr>
+                <w:rFonts w:ascii="Courier New" w:hAnsi="Courier New" w:cs="Courier New"/>
+              </w:rPr>
+              <w:t>geom_</w:t>
+            </w:r>
             <w:proofErr w:type="gramStart"/>
             <w:r>
               <w:rPr>
                 <w:rFonts w:ascii="Courier New" w:hAnsi="Courier New" w:cs="Courier New"/>
               </w:rPr>
-              <w:t>aes</w:t>
+              <w:t>smooth</w:t>
             </w:r>
             <w:proofErr w:type="spellEnd"/>
             <w:r>
@@ -178,104 +268,118 @@
               <w:rPr>
                 <w:rFonts w:ascii="Courier New" w:hAnsi="Courier New" w:cs="Courier New"/>
               </w:rPr>
-              <w:t xml:space="preserve">x </w:t>
-            </w:r>
-            <w:proofErr w:type="gramStart"/>
-            <w:r>
-              <w:rPr>
-                <w:rFonts w:ascii="Courier New" w:hAnsi="Courier New" w:cs="Courier New"/>
-              </w:rPr>
-              <w:t>= .resid</w:t>
-            </w:r>
-            <w:proofErr w:type="gramEnd"/>
-            <w:r>
-              <w:rPr>
-                <w:rFonts w:ascii="Courier New" w:hAnsi="Courier New" w:cs="Courier New"/>
-              </w:rPr>
-              <w:t>)) +</w:t>
-            </w:r>
-          </w:p>
-          <w:p>
-            <w:pPr>
-              <w:rPr>
-                <w:rFonts w:ascii="Courier New" w:hAnsi="Courier New" w:cs="Courier New"/>
-              </w:rPr>
-            </w:pPr>
-            <w:r>
-              <w:rPr>
-                <w:rFonts w:ascii="Courier New" w:hAnsi="Courier New" w:cs="Courier New"/>
-              </w:rPr>
+              <w:t>method = "</w:t>
+            </w:r>
+            <w:proofErr w:type="spellStart"/>
+            <w:r>
+              <w:rPr>
+                <w:rFonts w:ascii="Courier New" w:hAnsi="Courier New" w:cs="Courier New"/>
+              </w:rPr>
+              <w:t>lm</w:t>
+            </w:r>
+            <w:proofErr w:type="spellEnd"/>
+            <w:r>
+              <w:rPr>
+                <w:rFonts w:ascii="Courier New" w:hAnsi="Courier New" w:cs="Courier New"/>
+              </w:rPr>
+              <w:t xml:space="preserve">") + </w:t>
+            </w:r>
+          </w:p>
+          <w:p>
+            <w:pPr>
+              <w:rPr>
+                <w:rFonts w:ascii="Courier New" w:hAnsi="Courier New" w:cs="Courier New"/>
+              </w:rPr>
+            </w:pPr>
+            <w:r>
+              <w:rPr>
+                <w:rFonts w:ascii="Courier New" w:hAnsi="Courier New" w:cs="Courier New"/>
+              </w:rPr>
+              <w:t xml:space="preserve">  scale_y_log10(</w:t>
+            </w:r>
+            <w:r>
+              <w:rPr>
+                <w:rFonts w:ascii="Courier New" w:hAnsi="Courier New" w:cs="Courier New"/>
+              </w:rPr>
+              <w:t>) +</w:t>
+            </w:r>
+          </w:p>
+          <w:p>
+            <w:pPr>
+              <w:rPr>
+                <w:rFonts w:ascii="Courier New" w:hAnsi="Courier New" w:cs="Courier New"/>
+              </w:rPr>
+            </w:pPr>
+            <w:r>
+              <w:rPr>
+                <w:rFonts w:ascii="Courier New" w:hAnsi="Courier New" w:cs="Courier New"/>
+              </w:rPr>
+              <w:t xml:space="preserve">  scale_x_log10() +</w:t>
+            </w:r>
+            <w:r>
+              <w:rPr>
+                <w:rFonts w:ascii="Courier New" w:hAnsi="Courier New" w:cs="Courier New"/>
+              </w:rPr>
+              <w:br/>
               <w:t xml:space="preserve">  </w:t>
             </w:r>
-            <w:proofErr w:type="spellStart"/>
-            <w:r>
-              <w:rPr>
-                <w:rFonts w:ascii="Courier New" w:hAnsi="Courier New" w:cs="Courier New"/>
-              </w:rPr>
-              <w:t>geom_</w:t>
-            </w:r>
-            <w:proofErr w:type="gramStart"/>
-            <w:r>
-              <w:rPr>
-                <w:rFonts w:ascii="Courier New" w:hAnsi="Courier New" w:cs="Courier New"/>
-              </w:rPr>
-              <w:t>histogram</w:t>
-            </w:r>
-            <w:proofErr w:type="spellEnd"/>
-            <w:r>
-              <w:rPr>
-                <w:rFonts w:ascii="Courier New" w:hAnsi="Courier New" w:cs="Courier New"/>
-              </w:rPr>
-              <w:t>(</w:t>
-            </w:r>
-            <w:proofErr w:type="gramEnd"/>
-            <w:r>
-              <w:rPr>
-                <w:rFonts w:ascii="Courier New" w:hAnsi="Courier New" w:cs="Courier New"/>
-              </w:rPr>
-              <w:t>) +</w:t>
-            </w:r>
-          </w:p>
-          <w:p>
-            <w:pPr>
-              <w:rPr>
-                <w:rFonts w:ascii="Courier New" w:hAnsi="Courier New" w:cs="Courier New"/>
-              </w:rPr>
-            </w:pPr>
-            <w:r>
-              <w:rPr>
-                <w:rFonts w:ascii="Courier New" w:hAnsi="Courier New" w:cs="Courier New"/>
-              </w:rPr>
-              <w:t xml:space="preserve">  </w:t>
-            </w:r>
-            <w:proofErr w:type="gramStart"/>
             <w:r>
               <w:rPr>
                 <w:rFonts w:ascii="Courier New" w:hAnsi="Courier New" w:cs="Courier New"/>
               </w:rPr>
               <w:t>labs(</w:t>
             </w:r>
-            <w:proofErr w:type="gramEnd"/>
-            <w:r>
-              <w:rPr>
-                <w:rFonts w:ascii="Courier New" w:hAnsi="Courier New" w:cs="Courier New"/>
-              </w:rPr>
-              <w:t>x = "Residual")</w:t>
-            </w:r>
-          </w:p>
-          <w:p>
-            <w:pPr>
-              <w:rPr>
-                <w:rFonts w:ascii="Courier New" w:hAnsi="Courier New" w:cs="Courier New"/>
-              </w:rPr>
-            </w:pPr>
-          </w:p>
-          <w:p>
-            <w:pPr>
-              <w:rPr>
-                <w:rFonts w:ascii="Courier New" w:hAnsi="Courier New" w:cs="Courier New"/>
-              </w:rPr>
-            </w:pPr>
+          </w:p>
+          <w:p>
+            <w:pPr>
+              <w:rPr>
+                <w:rFonts w:ascii="Courier New" w:hAnsi="Courier New" w:cs="Courier New"/>
+              </w:rPr>
+            </w:pPr>
+            <w:r>
+              <w:rPr>
+                <w:rFonts w:ascii="Courier New" w:hAnsi="Courier New" w:cs="Courier New"/>
+              </w:rPr>
+              <w:t xml:space="preserve">    x = "Stem Length (mm)",</w:t>
+            </w:r>
+          </w:p>
+          <w:p>
+            <w:pPr>
+              <w:rPr>
+                <w:rFonts w:ascii="Courier New" w:hAnsi="Courier New" w:cs="Courier New"/>
+              </w:rPr>
+            </w:pPr>
+            <w:r>
+              <w:rPr>
+                <w:rFonts w:ascii="Courier New" w:hAnsi="Courier New" w:cs="Courier New"/>
+              </w:rPr>
+              <w:t xml:space="preserve">    y = "Log Transformed Stem Dry Mass (g)"</w:t>
+            </w:r>
+          </w:p>
+          <w:p>
+            <w:pPr>
+              <w:rPr>
+                <w:rFonts w:ascii="Courier New" w:hAnsi="Courier New" w:cs="Courier New"/>
+              </w:rPr>
+            </w:pPr>
+            <w:r>
+              <w:rPr>
+                <w:rFonts w:ascii="Courier New" w:hAnsi="Courier New" w:cs="Courier New"/>
+              </w:rPr>
+              <w:t xml:space="preserve">  )</w:t>
+            </w:r>
+            <w:r>
+              <w:rPr>
+                <w:rFonts w:ascii="Courier New" w:hAnsi="Courier New" w:cs="Courier New"/>
+              </w:rPr>
+              <w:br/>
+            </w:r>
+            <w:r>
+              <w:rPr>
+                <w:rFonts w:ascii="Courier New" w:hAnsi="Courier New" w:cs="Courier New"/>
+              </w:rPr>
+              <w:br/>
+            </w:r>
             <w:r>
               <w:rPr>
                 <w:b/>
@@ -300,32 +404,88 @@
             <w:r>
               <w:t xml:space="preserve">the above code </w:t>
             </w:r>
-            <w:proofErr w:type="spellStart"/>
-            <w:r>
-              <w:rPr>
-                <w:rFonts w:ascii="Courier New" w:hAnsi="Courier New" w:cs="Courier New"/>
-              </w:rPr>
-              <w:t>my_model</w:t>
-            </w:r>
-            <w:proofErr w:type="spellEnd"/>
-            <w:r>
-              <w:t xml:space="preserve"> represents the linear model that was fit, this can be either a simple </w:t>
-            </w:r>
-            <w:r>
-              <w:rPr>
-                <w:b/>
-                <w:bCs/>
-              </w:rPr>
-              <w:t>or</w:t>
-            </w:r>
+            <w:r>
+              <w:rPr>
+                <w:rFonts w:ascii="Courier New" w:hAnsi="Courier New" w:cs="Courier New"/>
+              </w:rPr>
+              <w:t>scale_y_log10</w:t>
+            </w:r>
+            <w:proofErr w:type="gramStart"/>
+            <w:r>
+              <w:rPr>
+                <w:rFonts w:ascii="Courier New" w:hAnsi="Courier New" w:cs="Courier New"/>
+              </w:rPr>
+              <w:t>(</w:t>
+            </w:r>
+            <w:r>
+              <w:rPr>
+                <w:rFonts w:ascii="Courier New" w:hAnsi="Courier New" w:cs="Courier New"/>
+              </w:rPr>
+              <w:t>)</w:t>
+            </w:r>
+            <w:r>
+              <w:t>and</w:t>
+            </w:r>
+            <w:proofErr w:type="gramEnd"/>
             <w:r>
               <w:t xml:space="preserve"> </w:t>
             </w:r>
             <w:r>
-              <w:t>mul</w:t>
-            </w:r>
-            <w:r>
-              <w:t>tiple linear regression!</w:t>
+              <w:rPr>
+                <w:rFonts w:ascii="Courier New" w:hAnsi="Courier New" w:cs="Courier New"/>
+              </w:rPr>
+              <w:t>scale_</w:t>
+            </w:r>
+            <w:r>
+              <w:rPr>
+                <w:rFonts w:ascii="Courier New" w:hAnsi="Courier New" w:cs="Courier New"/>
+              </w:rPr>
+              <w:t>x</w:t>
+            </w:r>
+            <w:r>
+              <w:rPr>
+                <w:rFonts w:ascii="Courier New" w:hAnsi="Courier New" w:cs="Courier New"/>
+              </w:rPr>
+              <w:t>_log10</w:t>
+            </w:r>
+            <w:proofErr w:type="gramStart"/>
+            <w:r>
+              <w:rPr>
+                <w:rFonts w:ascii="Courier New" w:hAnsi="Courier New" w:cs="Courier New"/>
+              </w:rPr>
+              <w:t>(</w:t>
+            </w:r>
+            <w:r>
+              <w:rPr>
+                <w:rFonts w:ascii="Courier New" w:hAnsi="Courier New" w:cs="Courier New"/>
+              </w:rPr>
+              <w:t>)</w:t>
+            </w:r>
+            <w:r>
+              <w:t>p</w:t>
+            </w:r>
+            <w:r>
+              <w:t>erform</w:t>
+            </w:r>
+            <w:proofErr w:type="gramEnd"/>
+            <w:r>
+              <w:t xml:space="preserve"> a log (base 10) transformation of the x </w:t>
+            </w:r>
+            <w:r>
+              <w:rPr>
+                <w:b/>
+                <w:bCs/>
+              </w:rPr>
+              <w:t>and</w:t>
+            </w:r>
+            <w:r>
+              <w:t xml:space="preserve"> y-variables. If you only want to transform one variable, you can delete the other line of code!</w:t>
+            </w:r>
+            <w:r>
+              <w:rPr>
+                <w:rFonts w:ascii="Courier New" w:hAnsi="Courier New" w:cs="Courier New"/>
+              </w:rPr>
+              <w:br/>
             </w:r>
           </w:p>
         </w:tc>
@@ -345,11 +505,43 @@
               <w:rPr>
                 <w:b/>
                 <w:bCs/>
+                <w:sz w:val="36"/>
+                <w:szCs w:val="36"/>
+              </w:rPr>
+              <w:t xml:space="preserve">Evaluating </w:t>
+            </w:r>
+            <w:r>
+              <w:rPr>
+                <w:b/>
+                <w:bCs/>
+                <w:sz w:val="36"/>
+                <w:szCs w:val="36"/>
+              </w:rPr>
+              <w:t>Normality of Residuals</w:t>
+            </w:r>
+          </w:p>
+        </w:tc>
+      </w:tr>
+      <w:tr>
+        <w:tc>
+          <w:tcPr>
+            <w:tcW w:w="11026" w:type="dxa"/>
+          </w:tcPr>
+          <w:p>
+            <w:pPr>
+              <w:rPr>
+                <w:rFonts w:ascii="Courier New" w:hAnsi="Courier New" w:cs="Courier New"/>
+              </w:rPr>
+            </w:pPr>
+            <w:r>
+              <w:rPr>
+                <w:b/>
+                <w:bCs/>
                 <w:color w:val="2E74B5" w:themeColor="accent5" w:themeShade="BF"/>
                 <w:sz w:val="28"/>
                 <w:szCs w:val="28"/>
               </w:rPr>
-              <w:t>Residuals</w:t>
+              <w:t xml:space="preserve">Distribution of </w:t>
             </w:r>
             <w:r>
               <w:rPr>
@@ -359,7 +551,7 @@
                 <w:sz w:val="28"/>
                 <w:szCs w:val="28"/>
               </w:rPr>
-              <w:t xml:space="preserve"> versus fitted values</w:t>
+              <w:t>r</w:t>
             </w:r>
             <w:r>
               <w:rPr>
@@ -369,7 +561,7 @@
                 <w:sz w:val="28"/>
                 <w:szCs w:val="28"/>
               </w:rPr>
-              <w:t xml:space="preserve"> (to evaluate </w:t>
+              <w:t>esiduals (to evaluate normality condition)</w:t>
             </w:r>
             <w:r>
               <w:rPr>
@@ -379,26 +571,6 @@
                 <w:sz w:val="28"/>
                 <w:szCs w:val="28"/>
               </w:rPr>
-              <w:t xml:space="preserve">equal variance </w:t>
-            </w:r>
-            <w:r>
-              <w:rPr>
-                <w:b/>
-                <w:bCs/>
-                <w:color w:val="2E74B5" w:themeColor="accent5" w:themeShade="BF"/>
-                <w:sz w:val="28"/>
-                <w:szCs w:val="28"/>
-              </w:rPr>
-              <w:t>condition)</w:t>
-            </w:r>
-            <w:r>
-              <w:rPr>
-                <w:b/>
-                <w:bCs/>
-                <w:color w:val="2E74B5" w:themeColor="accent5" w:themeShade="BF"/>
-                <w:sz w:val="28"/>
-                <w:szCs w:val="28"/>
-              </w:rPr>
               <w:br/>
             </w:r>
           </w:p>
@@ -491,7 +663,7 @@
               <w:rPr>
                 <w:rFonts w:ascii="Courier New" w:hAnsi="Courier New" w:cs="Courier New"/>
               </w:rPr>
-              <w:t xml:space="preserve">y </w:t>
+              <w:t xml:space="preserve">x </w:t>
             </w:r>
             <w:proofErr w:type="gramStart"/>
             <w:r>
@@ -505,7 +677,7 @@
               <w:rPr>
                 <w:rFonts w:ascii="Courier New" w:hAnsi="Courier New" w:cs="Courier New"/>
               </w:rPr>
-              <w:t>, x = `&lt;NAME OF EXPLANATORY VARIABLE&gt;`)) +</w:t>
+              <w:t>)) +</w:t>
             </w:r>
           </w:p>
           <w:p>
@@ -532,7 +704,7 @@
               <w:rPr>
                 <w:rFonts w:ascii="Courier New" w:hAnsi="Courier New" w:cs="Courier New"/>
               </w:rPr>
-              <w:t>point</w:t>
+              <w:t>histogram</w:t>
             </w:r>
             <w:proofErr w:type="spellEnd"/>
             <w:r>
@@ -546,7 +718,7 @@
               <w:rPr>
                 <w:rFonts w:ascii="Courier New" w:hAnsi="Courier New" w:cs="Courier New"/>
               </w:rPr>
-              <w:t xml:space="preserve">) + </w:t>
+              <w:t>) +</w:t>
             </w:r>
           </w:p>
           <w:p>
@@ -561,81 +733,19 @@
               </w:rPr>
               <w:t xml:space="preserve">  </w:t>
             </w:r>
-            <w:proofErr w:type="spellStart"/>
-            <w:r>
-              <w:rPr>
-                <w:rFonts w:ascii="Courier New" w:hAnsi="Courier New" w:cs="Courier New"/>
-              </w:rPr>
-              <w:t>geom_</w:t>
-            </w:r>
             <w:proofErr w:type="gramStart"/>
             <w:r>
               <w:rPr>
                 <w:rFonts w:ascii="Courier New" w:hAnsi="Courier New" w:cs="Courier New"/>
               </w:rPr>
-              <w:t>hline</w:t>
-            </w:r>
-            <w:proofErr w:type="spellEnd"/>
-            <w:r>
-              <w:rPr>
-                <w:rFonts w:ascii="Courier New" w:hAnsi="Courier New" w:cs="Courier New"/>
-              </w:rPr>
-              <w:t>(</w:t>
-            </w:r>
-            <w:proofErr w:type="spellStart"/>
+              <w:t>labs(</w:t>
+            </w:r>
             <w:proofErr w:type="gramEnd"/>
             <w:r>
               <w:rPr>
                 <w:rFonts w:ascii="Courier New" w:hAnsi="Courier New" w:cs="Courier New"/>
               </w:rPr>
-              <w:t>yintercept</w:t>
-            </w:r>
-            <w:proofErr w:type="spellEnd"/>
-            <w:r>
-              <w:rPr>
-                <w:rFonts w:ascii="Courier New" w:hAnsi="Courier New" w:cs="Courier New"/>
-              </w:rPr>
-              <w:t xml:space="preserve"> = 0, color = "red", linewidth = 3) +</w:t>
-            </w:r>
-          </w:p>
-          <w:p>
-            <w:pPr>
-              <w:rPr>
-                <w:rFonts w:ascii="Courier New" w:hAnsi="Courier New" w:cs="Courier New"/>
-              </w:rPr>
-            </w:pPr>
-            <w:r>
-              <w:rPr>
-                <w:rFonts w:ascii="Courier New" w:hAnsi="Courier New" w:cs="Courier New"/>
-              </w:rPr>
-              <w:t xml:space="preserve">  </w:t>
-            </w:r>
-            <w:proofErr w:type="gramStart"/>
-            <w:r>
-              <w:rPr>
-                <w:rFonts w:ascii="Courier New" w:hAnsi="Courier New" w:cs="Courier New"/>
-              </w:rPr>
-              <w:t>labs(</w:t>
-            </w:r>
-            <w:proofErr w:type="gramEnd"/>
-            <w:r>
-              <w:rPr>
-                <w:rFonts w:ascii="Courier New" w:hAnsi="Courier New" w:cs="Courier New"/>
-              </w:rPr>
-              <w:t xml:space="preserve">x = "&lt;NAME OF EXPLANATORY VARIABLE&gt;", </w:t>
-            </w:r>
-          </w:p>
-          <w:p>
-            <w:pPr>
-              <w:rPr>
-                <w:rFonts w:ascii="Courier New" w:hAnsi="Courier New" w:cs="Courier New"/>
-              </w:rPr>
-            </w:pPr>
-            <w:r>
-              <w:rPr>
-                <w:rFonts w:ascii="Courier New" w:hAnsi="Courier New" w:cs="Courier New"/>
-              </w:rPr>
-              <w:t xml:space="preserve">       y = "Residuals")</w:t>
+              <w:t>x = "Residual")</w:t>
             </w:r>
           </w:p>
           <w:p>
@@ -701,6 +811,1127 @@
             </w:r>
             <w:r>
               <w:t>tiple linear regression!</w:t>
+            </w:r>
+          </w:p>
+        </w:tc>
+      </w:tr>
+      <w:tr>
+        <w:tc>
+          <w:tcPr>
+            <w:tcW w:w="11026" w:type="dxa"/>
+          </w:tcPr>
+          <w:p>
+            <w:pPr>
+              <w:rPr>
+                <w:b/>
+                <w:bCs/>
+                <w:color w:val="2E74B5" w:themeColor="accent5" w:themeShade="BF"/>
+                <w:sz w:val="28"/>
+                <w:szCs w:val="28"/>
+              </w:rPr>
+            </w:pPr>
+            <w:r>
+              <w:rPr>
+                <w:b/>
+                <w:bCs/>
+                <w:sz w:val="36"/>
+                <w:szCs w:val="36"/>
+              </w:rPr>
+              <w:t xml:space="preserve">Evaluating </w:t>
+            </w:r>
+            <w:r>
+              <w:rPr>
+                <w:b/>
+                <w:bCs/>
+                <w:sz w:val="36"/>
+                <w:szCs w:val="36"/>
+              </w:rPr>
+              <w:t>Equal Variance o</w:t>
+            </w:r>
+            <w:r>
+              <w:rPr>
+                <w:b/>
+                <w:bCs/>
+                <w:sz w:val="36"/>
+                <w:szCs w:val="36"/>
+              </w:rPr>
+              <w:t>f Residuals</w:t>
+            </w:r>
+          </w:p>
+        </w:tc>
+      </w:tr>
+      <w:tr>
+        <w:tc>
+          <w:tcPr>
+            <w:tcW w:w="11026" w:type="dxa"/>
+          </w:tcPr>
+          <w:p>
+            <w:pPr>
+              <w:rPr>
+                <w:rFonts w:ascii="Courier New" w:hAnsi="Courier New" w:cs="Courier New"/>
+              </w:rPr>
+            </w:pPr>
+            <w:r>
+              <w:rPr>
+                <w:b/>
+                <w:bCs/>
+                <w:color w:val="2E74B5" w:themeColor="accent5" w:themeShade="BF"/>
+                <w:sz w:val="28"/>
+                <w:szCs w:val="28"/>
+              </w:rPr>
+              <w:t>Residuals</w:t>
+            </w:r>
+            <w:r>
+              <w:rPr>
+                <w:b/>
+                <w:bCs/>
+                <w:color w:val="2E74B5" w:themeColor="accent5" w:themeShade="BF"/>
+                <w:sz w:val="28"/>
+                <w:szCs w:val="28"/>
+              </w:rPr>
+              <w:t xml:space="preserve"> versus fitted values</w:t>
+            </w:r>
+            <w:r>
+              <w:rPr>
+                <w:b/>
+                <w:bCs/>
+                <w:color w:val="2E74B5" w:themeColor="accent5" w:themeShade="BF"/>
+                <w:sz w:val="28"/>
+                <w:szCs w:val="28"/>
+              </w:rPr>
+              <w:t xml:space="preserve"> (to evaluate </w:t>
+            </w:r>
+            <w:r>
+              <w:rPr>
+                <w:b/>
+                <w:bCs/>
+                <w:color w:val="2E74B5" w:themeColor="accent5" w:themeShade="BF"/>
+                <w:sz w:val="28"/>
+                <w:szCs w:val="28"/>
+              </w:rPr>
+              <w:t xml:space="preserve">equal variance </w:t>
+            </w:r>
+            <w:r>
+              <w:rPr>
+                <w:b/>
+                <w:bCs/>
+                <w:color w:val="2E74B5" w:themeColor="accent5" w:themeShade="BF"/>
+                <w:sz w:val="28"/>
+                <w:szCs w:val="28"/>
+              </w:rPr>
+              <w:t>condition)</w:t>
+            </w:r>
+            <w:r>
+              <w:rPr>
+                <w:b/>
+                <w:bCs/>
+                <w:color w:val="2E74B5" w:themeColor="accent5" w:themeShade="BF"/>
+                <w:sz w:val="28"/>
+                <w:szCs w:val="28"/>
+              </w:rPr>
+              <w:br/>
+            </w:r>
+          </w:p>
+          <w:p>
+            <w:pPr>
+              <w:rPr>
+                <w:rFonts w:ascii="Courier New" w:hAnsi="Courier New" w:cs="Courier New"/>
+              </w:rPr>
+            </w:pPr>
+            <w:proofErr w:type="gramStart"/>
+            <w:r>
+              <w:rPr>
+                <w:rFonts w:ascii="Courier New" w:hAnsi="Courier New" w:cs="Courier New"/>
+              </w:rPr>
+              <w:t>broom::</w:t>
+            </w:r>
+            <w:proofErr w:type="gramEnd"/>
+            <w:r>
+              <w:rPr>
+                <w:rFonts w:ascii="Courier New" w:hAnsi="Courier New" w:cs="Courier New"/>
+              </w:rPr>
+              <w:t>augment(</w:t>
+            </w:r>
+            <w:proofErr w:type="spellStart"/>
+            <w:r>
+              <w:rPr>
+                <w:rFonts w:ascii="Courier New" w:hAnsi="Courier New" w:cs="Courier New"/>
+              </w:rPr>
+              <w:t>my_model</w:t>
+            </w:r>
+            <w:proofErr w:type="spellEnd"/>
+            <w:r>
+              <w:rPr>
+                <w:rFonts w:ascii="Courier New" w:hAnsi="Courier New" w:cs="Courier New"/>
+              </w:rPr>
+              <w:t xml:space="preserve">) %&gt;% </w:t>
+            </w:r>
+          </w:p>
+          <w:p>
+            <w:pPr>
+              <w:rPr>
+                <w:rFonts w:ascii="Courier New" w:hAnsi="Courier New" w:cs="Courier New"/>
+              </w:rPr>
+            </w:pPr>
+            <w:r>
+              <w:rPr>
+                <w:rFonts w:ascii="Courier New" w:hAnsi="Courier New" w:cs="Courier New"/>
+              </w:rPr>
+              <w:t xml:space="preserve">  </w:t>
+            </w:r>
+            <w:proofErr w:type="spellStart"/>
+            <w:proofErr w:type="gramStart"/>
+            <w:r>
+              <w:rPr>
+                <w:rFonts w:ascii="Courier New" w:hAnsi="Courier New" w:cs="Courier New"/>
+              </w:rPr>
+              <w:t>ggplot</w:t>
+            </w:r>
+            <w:proofErr w:type="spellEnd"/>
+            <w:r>
+              <w:rPr>
+                <w:rFonts w:ascii="Courier New" w:hAnsi="Courier New" w:cs="Courier New"/>
+              </w:rPr>
+              <w:t>(</w:t>
+            </w:r>
+            <w:proofErr w:type="gramEnd"/>
+            <w:r>
+              <w:rPr>
+                <w:rFonts w:ascii="Courier New" w:hAnsi="Courier New" w:cs="Courier New"/>
+              </w:rPr>
+              <w:t xml:space="preserve">mapping = </w:t>
+            </w:r>
+            <w:proofErr w:type="spellStart"/>
+            <w:proofErr w:type="gramStart"/>
+            <w:r>
+              <w:rPr>
+                <w:rFonts w:ascii="Courier New" w:hAnsi="Courier New" w:cs="Courier New"/>
+              </w:rPr>
+              <w:t>aes</w:t>
+            </w:r>
+            <w:proofErr w:type="spellEnd"/>
+            <w:r>
+              <w:rPr>
+                <w:rFonts w:ascii="Courier New" w:hAnsi="Courier New" w:cs="Courier New"/>
+              </w:rPr>
+              <w:t>(</w:t>
+            </w:r>
+            <w:proofErr w:type="gramEnd"/>
+            <w:r>
+              <w:rPr>
+                <w:rFonts w:ascii="Courier New" w:hAnsi="Courier New" w:cs="Courier New"/>
+              </w:rPr>
+              <w:t xml:space="preserve">y </w:t>
+            </w:r>
+            <w:proofErr w:type="gramStart"/>
+            <w:r>
+              <w:rPr>
+                <w:rFonts w:ascii="Courier New" w:hAnsi="Courier New" w:cs="Courier New"/>
+              </w:rPr>
+              <w:t>= .resid</w:t>
+            </w:r>
+            <w:proofErr w:type="gramEnd"/>
+            <w:r>
+              <w:rPr>
+                <w:rFonts w:ascii="Courier New" w:hAnsi="Courier New" w:cs="Courier New"/>
+              </w:rPr>
+              <w:t>, x = `&lt;NAME OF EXPLANATORY VARIABLE&gt;`)) +</w:t>
+            </w:r>
+          </w:p>
+          <w:p>
+            <w:pPr>
+              <w:rPr>
+                <w:rFonts w:ascii="Courier New" w:hAnsi="Courier New" w:cs="Courier New"/>
+              </w:rPr>
+            </w:pPr>
+            <w:r>
+              <w:rPr>
+                <w:rFonts w:ascii="Courier New" w:hAnsi="Courier New" w:cs="Courier New"/>
+              </w:rPr>
+              <w:t xml:space="preserve">  </w:t>
+            </w:r>
+            <w:proofErr w:type="spellStart"/>
+            <w:r>
+              <w:rPr>
+                <w:rFonts w:ascii="Courier New" w:hAnsi="Courier New" w:cs="Courier New"/>
+              </w:rPr>
+              <w:t>geom_</w:t>
+            </w:r>
+            <w:proofErr w:type="gramStart"/>
+            <w:r>
+              <w:rPr>
+                <w:rFonts w:ascii="Courier New" w:hAnsi="Courier New" w:cs="Courier New"/>
+              </w:rPr>
+              <w:t>point</w:t>
+            </w:r>
+            <w:proofErr w:type="spellEnd"/>
+            <w:r>
+              <w:rPr>
+                <w:rFonts w:ascii="Courier New" w:hAnsi="Courier New" w:cs="Courier New"/>
+              </w:rPr>
+              <w:t>(</w:t>
+            </w:r>
+            <w:proofErr w:type="gramEnd"/>
+            <w:r>
+              <w:rPr>
+                <w:rFonts w:ascii="Courier New" w:hAnsi="Courier New" w:cs="Courier New"/>
+              </w:rPr>
+              <w:t xml:space="preserve">) + </w:t>
+            </w:r>
+          </w:p>
+          <w:p>
+            <w:pPr>
+              <w:rPr>
+                <w:rFonts w:ascii="Courier New" w:hAnsi="Courier New" w:cs="Courier New"/>
+              </w:rPr>
+            </w:pPr>
+            <w:r>
+              <w:rPr>
+                <w:rFonts w:ascii="Courier New" w:hAnsi="Courier New" w:cs="Courier New"/>
+              </w:rPr>
+              <w:t xml:space="preserve">  </w:t>
+            </w:r>
+            <w:proofErr w:type="spellStart"/>
+            <w:r>
+              <w:rPr>
+                <w:rFonts w:ascii="Courier New" w:hAnsi="Courier New" w:cs="Courier New"/>
+              </w:rPr>
+              <w:t>geom_</w:t>
+            </w:r>
+            <w:proofErr w:type="gramStart"/>
+            <w:r>
+              <w:rPr>
+                <w:rFonts w:ascii="Courier New" w:hAnsi="Courier New" w:cs="Courier New"/>
+              </w:rPr>
+              <w:t>hline</w:t>
+            </w:r>
+            <w:proofErr w:type="spellEnd"/>
+            <w:r>
+              <w:rPr>
+                <w:rFonts w:ascii="Courier New" w:hAnsi="Courier New" w:cs="Courier New"/>
+              </w:rPr>
+              <w:t>(</w:t>
+            </w:r>
+            <w:proofErr w:type="spellStart"/>
+            <w:proofErr w:type="gramEnd"/>
+            <w:r>
+              <w:rPr>
+                <w:rFonts w:ascii="Courier New" w:hAnsi="Courier New" w:cs="Courier New"/>
+              </w:rPr>
+              <w:t>yintercept</w:t>
+            </w:r>
+            <w:proofErr w:type="spellEnd"/>
+            <w:r>
+              <w:rPr>
+                <w:rFonts w:ascii="Courier New" w:hAnsi="Courier New" w:cs="Courier New"/>
+              </w:rPr>
+              <w:t xml:space="preserve"> = 0, color = "red", linewidth = 3) +</w:t>
+            </w:r>
+          </w:p>
+          <w:p>
+            <w:pPr>
+              <w:rPr>
+                <w:rFonts w:ascii="Courier New" w:hAnsi="Courier New" w:cs="Courier New"/>
+              </w:rPr>
+            </w:pPr>
+            <w:r>
+              <w:rPr>
+                <w:rFonts w:ascii="Courier New" w:hAnsi="Courier New" w:cs="Courier New"/>
+              </w:rPr>
+              <w:t xml:space="preserve">  </w:t>
+            </w:r>
+            <w:proofErr w:type="gramStart"/>
+            <w:r>
+              <w:rPr>
+                <w:rFonts w:ascii="Courier New" w:hAnsi="Courier New" w:cs="Courier New"/>
+              </w:rPr>
+              <w:t>labs(</w:t>
+            </w:r>
+            <w:proofErr w:type="gramEnd"/>
+            <w:r>
+              <w:rPr>
+                <w:rFonts w:ascii="Courier New" w:hAnsi="Courier New" w:cs="Courier New"/>
+              </w:rPr>
+              <w:t xml:space="preserve">x = "&lt;NAME OF EXPLANATORY VARIABLE&gt;", </w:t>
+            </w:r>
+          </w:p>
+          <w:p>
+            <w:pPr>
+              <w:rPr>
+                <w:rFonts w:ascii="Courier New" w:hAnsi="Courier New" w:cs="Courier New"/>
+              </w:rPr>
+            </w:pPr>
+            <w:r>
+              <w:rPr>
+                <w:rFonts w:ascii="Courier New" w:hAnsi="Courier New" w:cs="Courier New"/>
+              </w:rPr>
+              <w:t xml:space="preserve">       y = "Residuals")</w:t>
+            </w:r>
+          </w:p>
+          <w:p>
+            <w:pPr>
+              <w:rPr>
+                <w:rFonts w:ascii="Courier New" w:hAnsi="Courier New" w:cs="Courier New"/>
+              </w:rPr>
+            </w:pPr>
+          </w:p>
+          <w:p>
+            <w:pPr>
+              <w:rPr>
+                <w:rFonts w:ascii="Courier New" w:hAnsi="Courier New" w:cs="Courier New"/>
+              </w:rPr>
+            </w:pPr>
+            <w:r>
+              <w:rPr>
+                <w:b/>
+                <w:bCs/>
+                <w:i/>
+                <w:iCs/>
+              </w:rPr>
+              <w:t>Note:</w:t>
+            </w:r>
+            <w:r>
+              <w:rPr>
+                <w:b/>
+                <w:bCs/>
+                <w:i/>
+                <w:iCs/>
+              </w:rPr>
+              <w:t xml:space="preserve"> </w:t>
+            </w:r>
+            <w:r>
+              <w:t xml:space="preserve">In </w:t>
+            </w:r>
+            <w:r>
+              <w:t xml:space="preserve">the above code </w:t>
+            </w:r>
+            <w:proofErr w:type="spellStart"/>
+            <w:r>
+              <w:rPr>
+                <w:rFonts w:ascii="Courier New" w:hAnsi="Courier New" w:cs="Courier New"/>
+              </w:rPr>
+              <w:t>my_model</w:t>
+            </w:r>
+            <w:proofErr w:type="spellEnd"/>
+            <w:r>
+              <w:t xml:space="preserve"> represents the linear model that was fit, this can be either a simple </w:t>
+            </w:r>
+            <w:r>
+              <w:rPr>
+                <w:b/>
+                <w:bCs/>
+              </w:rPr>
+              <w:t>or</w:t>
+            </w:r>
+            <w:r>
+              <w:t xml:space="preserve"> </w:t>
+            </w:r>
+            <w:r>
+              <w:t>mul</w:t>
+            </w:r>
+            <w:r>
+              <w:t>tiple linear regression!</w:t>
+            </w:r>
+          </w:p>
+        </w:tc>
+      </w:tr>
+    </w:tbl>
+    <w:p>
+      <w:r>
+        <w:br w:type="page"/>
+      </w:r>
+    </w:p>
+    <w:tbl>
+      <w:tblPr>
+        <w:tblStyle w:val="TableGrid"/>
+        <w:tblW w:w="11026" w:type="dxa"/>
+        <w:tblInd w:w="-815" w:type="dxa"/>
+        <w:tblLook w:val="04A0" w:firstRow="1" w:lastRow="0" w:firstColumn="1" w:lastColumn="0" w:noHBand="0" w:noVBand="1"/>
+      </w:tblPr>
+      <w:tblGrid>
+        <w:gridCol w:w="11026"/>
+      </w:tblGrid>
+      <w:tr>
+        <w:tc>
+          <w:tcPr>
+            <w:tcW w:w="11026" w:type="dxa"/>
+          </w:tcPr>
+          <w:p>
+            <w:pPr>
+              <w:rPr>
+                <w:b/>
+                <w:bCs/>
+                <w:color w:val="2E74B5" w:themeColor="accent5" w:themeShade="BF"/>
+                <w:sz w:val="28"/>
+                <w:szCs w:val="28"/>
+              </w:rPr>
+            </w:pPr>
+            <w:r>
+              <w:rPr>
+                <w:b/>
+                <w:bCs/>
+                <w:sz w:val="36"/>
+                <w:szCs w:val="36"/>
+              </w:rPr>
+              <w:lastRenderedPageBreak/>
+              <w:t>Repairing Independence Condition Violations</w:t>
+            </w:r>
+          </w:p>
+        </w:tc>
+      </w:tr>
+      <w:tr>
+        <w:tc>
+          <w:tcPr>
+            <w:tcW w:w="11026" w:type="dxa"/>
+          </w:tcPr>
+          <w:p>
+            <w:pPr>
+              <w:rPr>
+                <w:b/>
+                <w:bCs/>
+                <w:color w:val="FF0000"/>
+                <w:sz w:val="28"/>
+                <w:szCs w:val="28"/>
+              </w:rPr>
+            </w:pPr>
+            <w:r>
+              <w:rPr>
+                <w:b/>
+                <w:bCs/>
+                <w:color w:val="2E74B5" w:themeColor="accent5" w:themeShade="BF"/>
+                <w:sz w:val="28"/>
+                <w:szCs w:val="28"/>
+              </w:rPr>
+              <w:t xml:space="preserve">Are your observations correlated in time? </w:t>
+            </w:r>
+            <w:r>
+              <w:rPr>
+                <w:b/>
+                <w:bCs/>
+                <w:color w:val="FF0000"/>
+                <w:sz w:val="28"/>
+                <w:szCs w:val="28"/>
+              </w:rPr>
+              <w:t>Consider filtering to only include one year OR including year as an explanatory variable!</w:t>
+            </w:r>
+          </w:p>
+          <w:p>
+            <w:pPr>
+              <w:rPr>
+                <w:rFonts w:ascii="Courier New" w:hAnsi="Courier New" w:cs="Courier New"/>
+                <w:sz w:val="20"/>
+                <w:szCs w:val="20"/>
+              </w:rPr>
+            </w:pPr>
+            <w:r>
+              <w:rPr>
+                <w:b/>
+                <w:bCs/>
+                <w:color w:val="2E74B5" w:themeColor="accent5" w:themeShade="BF"/>
+                <w:sz w:val="28"/>
+                <w:szCs w:val="28"/>
+              </w:rPr>
+              <w:br/>
+            </w:r>
+            <w:proofErr w:type="gramStart"/>
+            <w:r>
+              <w:rPr>
+                <w:rFonts w:ascii="Courier New" w:hAnsi="Courier New" w:cs="Courier New"/>
+                <w:sz w:val="20"/>
+                <w:szCs w:val="20"/>
+              </w:rPr>
+              <w:t>filter(</w:t>
+            </w:r>
+            <w:proofErr w:type="spellStart"/>
+            <w:proofErr w:type="gramEnd"/>
+            <w:r>
+              <w:rPr>
+                <w:rFonts w:ascii="Courier New" w:hAnsi="Courier New" w:cs="Courier New"/>
+                <w:sz w:val="20"/>
+                <w:szCs w:val="20"/>
+              </w:rPr>
+              <w:t>nycflights</w:t>
+            </w:r>
+            <w:proofErr w:type="spellEnd"/>
+            <w:r>
+              <w:rPr>
+                <w:rFonts w:ascii="Courier New" w:hAnsi="Courier New" w:cs="Courier New"/>
+                <w:sz w:val="20"/>
+                <w:szCs w:val="20"/>
+              </w:rPr>
+              <w:t xml:space="preserve">, </w:t>
+            </w:r>
+            <w:r>
+              <w:rPr>
+                <w:rFonts w:ascii="Courier New" w:hAnsi="Courier New" w:cs="Courier New"/>
+                <w:sz w:val="20"/>
+                <w:szCs w:val="20"/>
+              </w:rPr>
+              <w:br/>
+              <w:t xml:space="preserve">       </w:t>
+            </w:r>
+            <w:r>
+              <w:rPr>
+                <w:rFonts w:ascii="Courier New" w:hAnsi="Courier New" w:cs="Courier New"/>
+                <w:sz w:val="20"/>
+                <w:szCs w:val="20"/>
+              </w:rPr>
+              <w:t>year == 2015</w:t>
+            </w:r>
+            <w:r>
+              <w:rPr>
+                <w:rFonts w:ascii="Courier New" w:hAnsi="Courier New" w:cs="Courier New"/>
+                <w:sz w:val="20"/>
+                <w:szCs w:val="20"/>
+              </w:rPr>
+              <w:t xml:space="preserve">) </w:t>
+            </w:r>
+            <w:r>
+              <w:rPr>
+                <w:rFonts w:ascii="Courier New" w:hAnsi="Courier New" w:cs="Courier New"/>
+                <w:sz w:val="20"/>
+                <w:szCs w:val="20"/>
+              </w:rPr>
+              <w:br/>
+            </w:r>
+          </w:p>
+        </w:tc>
+      </w:tr>
+      <w:tr>
+        <w:tc>
+          <w:tcPr>
+            <w:tcW w:w="11026" w:type="dxa"/>
+          </w:tcPr>
+          <w:p>
+            <w:pPr>
+              <w:rPr>
+                <w:b/>
+                <w:bCs/>
+                <w:color w:val="FF0000"/>
+                <w:sz w:val="28"/>
+                <w:szCs w:val="28"/>
+              </w:rPr>
+            </w:pPr>
+            <w:r>
+              <w:rPr>
+                <w:b/>
+                <w:bCs/>
+                <w:color w:val="2E74B5" w:themeColor="accent5" w:themeShade="BF"/>
+                <w:sz w:val="28"/>
+                <w:szCs w:val="28"/>
+              </w:rPr>
+              <w:t xml:space="preserve">Do you have repeated observations on the same observational unit? </w:t>
+            </w:r>
+            <w:r>
+              <w:rPr>
+                <w:b/>
+                <w:bCs/>
+                <w:color w:val="FF0000"/>
+                <w:sz w:val="28"/>
+                <w:szCs w:val="28"/>
+              </w:rPr>
+              <w:t xml:space="preserve">Consider </w:t>
+            </w:r>
+            <w:r>
+              <w:rPr>
+                <w:b/>
+                <w:bCs/>
+                <w:color w:val="FF0000"/>
+                <w:sz w:val="28"/>
+                <w:szCs w:val="28"/>
+              </w:rPr>
+              <w:t>collapsing these multiple observations into a single observation!</w:t>
+            </w:r>
+          </w:p>
+          <w:p>
+            <w:pPr>
+              <w:rPr>
+                <w:b/>
+                <w:bCs/>
+                <w:color w:val="2E74B5" w:themeColor="accent5" w:themeShade="BF"/>
+                <w:sz w:val="28"/>
+                <w:szCs w:val="28"/>
+              </w:rPr>
+            </w:pPr>
+          </w:p>
+          <w:p>
+            <w:pPr>
+              <w:rPr>
+                <w:rFonts w:ascii="Courier New" w:hAnsi="Courier New" w:cs="Courier New"/>
+              </w:rPr>
+            </w:pPr>
+            <w:r>
+              <w:rPr>
+                <w:b/>
+                <w:bCs/>
+                <w:color w:val="2E74B5" w:themeColor="accent5" w:themeShade="BF"/>
+                <w:sz w:val="28"/>
+                <w:szCs w:val="28"/>
+              </w:rPr>
+              <w:t xml:space="preserve">Option 1: </w:t>
+            </w:r>
+            <w:r>
+              <w:rPr>
+                <w:b/>
+                <w:bCs/>
+                <w:color w:val="2E74B5" w:themeColor="accent5" w:themeShade="BF"/>
+                <w:sz w:val="28"/>
+                <w:szCs w:val="28"/>
+              </w:rPr>
+              <w:t>Grab a Random Eval</w:t>
+            </w:r>
+            <w:r>
+              <w:rPr>
+                <w:b/>
+                <w:bCs/>
+                <w:color w:val="2E74B5" w:themeColor="accent5" w:themeShade="BF"/>
+                <w:sz w:val="28"/>
+                <w:szCs w:val="28"/>
+              </w:rPr>
+              <w:br/>
+            </w:r>
+            <w:proofErr w:type="spellStart"/>
+            <w:r>
+              <w:rPr>
+                <w:rFonts w:ascii="Courier New" w:hAnsi="Courier New" w:cs="Courier New"/>
+              </w:rPr>
+              <w:t>evals_small</w:t>
+            </w:r>
+            <w:proofErr w:type="spellEnd"/>
+            <w:r>
+              <w:rPr>
+                <w:rFonts w:ascii="Courier New" w:hAnsi="Courier New" w:cs="Courier New"/>
+              </w:rPr>
+              <w:t xml:space="preserve"> &lt;- evals %&gt;% </w:t>
+            </w:r>
+          </w:p>
+          <w:p>
+            <w:pPr>
+              <w:rPr>
+                <w:rFonts w:ascii="Courier New" w:hAnsi="Courier New" w:cs="Courier New"/>
+              </w:rPr>
+            </w:pPr>
+            <w:r>
+              <w:rPr>
+                <w:rFonts w:ascii="Courier New" w:hAnsi="Courier New" w:cs="Courier New"/>
+              </w:rPr>
+              <w:t xml:space="preserve">  </w:t>
+            </w:r>
+            <w:proofErr w:type="spellStart"/>
+            <w:r>
+              <w:rPr>
+                <w:rFonts w:ascii="Courier New" w:hAnsi="Courier New" w:cs="Courier New"/>
+              </w:rPr>
+              <w:t>group_by</w:t>
+            </w:r>
+            <w:proofErr w:type="spellEnd"/>
+            <w:r>
+              <w:rPr>
+                <w:rFonts w:ascii="Courier New" w:hAnsi="Courier New" w:cs="Courier New"/>
+              </w:rPr>
+              <w:t>(</w:t>
+            </w:r>
+            <w:proofErr w:type="spellStart"/>
+            <w:r>
+              <w:rPr>
+                <w:rFonts w:ascii="Courier New" w:hAnsi="Courier New" w:cs="Courier New"/>
+              </w:rPr>
+              <w:t>prof_ID</w:t>
+            </w:r>
+            <w:proofErr w:type="spellEnd"/>
+            <w:r>
+              <w:rPr>
+                <w:rFonts w:ascii="Courier New" w:hAnsi="Courier New" w:cs="Courier New"/>
+              </w:rPr>
+              <w:t xml:space="preserve">) %&gt;% </w:t>
+            </w:r>
+          </w:p>
+          <w:p>
+            <w:pPr>
+              <w:rPr>
+                <w:rFonts w:ascii="Courier New" w:hAnsi="Courier New" w:cs="Courier New"/>
+              </w:rPr>
+            </w:pPr>
+            <w:r>
+              <w:rPr>
+                <w:rFonts w:ascii="Courier New" w:hAnsi="Courier New" w:cs="Courier New"/>
+              </w:rPr>
+              <w:t xml:space="preserve">  </w:t>
+            </w:r>
+            <w:proofErr w:type="spellStart"/>
+            <w:r>
+              <w:rPr>
+                <w:rFonts w:ascii="Courier New" w:hAnsi="Courier New" w:cs="Courier New"/>
+              </w:rPr>
+              <w:t>slice_</w:t>
+            </w:r>
+            <w:proofErr w:type="gramStart"/>
+            <w:r>
+              <w:rPr>
+                <w:rFonts w:ascii="Courier New" w:hAnsi="Courier New" w:cs="Courier New"/>
+              </w:rPr>
+              <w:t>sample</w:t>
+            </w:r>
+            <w:proofErr w:type="spellEnd"/>
+            <w:r>
+              <w:rPr>
+                <w:rFonts w:ascii="Courier New" w:hAnsi="Courier New" w:cs="Courier New"/>
+              </w:rPr>
+              <w:t>(</w:t>
+            </w:r>
+            <w:proofErr w:type="gramEnd"/>
+            <w:r>
+              <w:rPr>
+                <w:rFonts w:ascii="Courier New" w:hAnsi="Courier New" w:cs="Courier New"/>
+              </w:rPr>
+              <w:t>n = 1)</w:t>
+            </w:r>
+          </w:p>
+          <w:p>
+            <w:pPr>
+              <w:rPr>
+                <w:rFonts w:ascii="Courier New" w:hAnsi="Courier New" w:cs="Courier New"/>
+              </w:rPr>
+            </w:pPr>
+          </w:p>
+          <w:p>
+            <w:pPr>
+              <w:rPr>
+                <w:rFonts w:ascii="Courier New" w:hAnsi="Courier New" w:cs="Courier New"/>
+              </w:rPr>
+            </w:pPr>
+          </w:p>
+          <w:p>
+            <w:pPr>
+              <w:rPr>
+                <w:b/>
+                <w:bCs/>
+                <w:sz w:val="36"/>
+                <w:szCs w:val="36"/>
+              </w:rPr>
+            </w:pPr>
+          </w:p>
+          <w:p>
+            <w:pPr>
+              <w:rPr>
+                <w:b/>
+                <w:bCs/>
+                <w:sz w:val="36"/>
+                <w:szCs w:val="36"/>
+              </w:rPr>
+            </w:pPr>
+          </w:p>
+        </w:tc>
+      </w:tr>
+      <w:tr>
+        <w:tc>
+          <w:tcPr>
+            <w:tcW w:w="11026" w:type="dxa"/>
+          </w:tcPr>
+          <w:p>
+            <w:pPr>
+              <w:rPr>
+                <w:rFonts w:ascii="Courier New" w:hAnsi="Courier New" w:cs="Courier New"/>
+              </w:rPr>
+            </w:pPr>
+            <w:r>
+              <w:rPr>
+                <w:b/>
+                <w:bCs/>
+                <w:color w:val="2E74B5" w:themeColor="accent5" w:themeShade="BF"/>
+                <w:sz w:val="28"/>
+                <w:szCs w:val="28"/>
+              </w:rPr>
+              <w:t>Residuals</w:t>
+            </w:r>
+            <w:r>
+              <w:rPr>
+                <w:b/>
+                <w:bCs/>
+                <w:color w:val="2E74B5" w:themeColor="accent5" w:themeShade="BF"/>
+                <w:sz w:val="28"/>
+                <w:szCs w:val="28"/>
+              </w:rPr>
+              <w:t xml:space="preserve"> versus fitted values</w:t>
+            </w:r>
+            <w:r>
+              <w:rPr>
+                <w:b/>
+                <w:bCs/>
+                <w:color w:val="2E74B5" w:themeColor="accent5" w:themeShade="BF"/>
+                <w:sz w:val="28"/>
+                <w:szCs w:val="28"/>
+              </w:rPr>
+              <w:t xml:space="preserve"> (to evaluate </w:t>
+            </w:r>
+            <w:r>
+              <w:rPr>
+                <w:b/>
+                <w:bCs/>
+                <w:color w:val="2E74B5" w:themeColor="accent5" w:themeShade="BF"/>
+                <w:sz w:val="28"/>
+                <w:szCs w:val="28"/>
+              </w:rPr>
+              <w:t xml:space="preserve">equal variance </w:t>
+            </w:r>
+            <w:r>
+              <w:rPr>
+                <w:b/>
+                <w:bCs/>
+                <w:color w:val="2E74B5" w:themeColor="accent5" w:themeShade="BF"/>
+                <w:sz w:val="28"/>
+                <w:szCs w:val="28"/>
+              </w:rPr>
+              <w:t>condition)</w:t>
+            </w:r>
+            <w:r>
+              <w:rPr>
+                <w:b/>
+                <w:bCs/>
+                <w:color w:val="2E74B5" w:themeColor="accent5" w:themeShade="BF"/>
+                <w:sz w:val="28"/>
+                <w:szCs w:val="28"/>
+              </w:rPr>
+              <w:br/>
+            </w:r>
+          </w:p>
+          <w:p>
+            <w:pPr>
+              <w:rPr>
+                <w:rFonts w:ascii="Courier New" w:hAnsi="Courier New" w:cs="Courier New"/>
+              </w:rPr>
+            </w:pPr>
+            <w:r>
+              <w:rPr>
+                <w:b/>
+                <w:bCs/>
+                <w:color w:val="2E74B5" w:themeColor="accent5" w:themeShade="BF"/>
+                <w:sz w:val="28"/>
+                <w:szCs w:val="28"/>
+              </w:rPr>
+              <w:t xml:space="preserve">Option 1: </w:t>
+            </w:r>
+            <w:r>
+              <w:rPr>
+                <w:rFonts w:ascii="Courier New" w:hAnsi="Courier New" w:cs="Courier New"/>
+              </w:rPr>
+              <w:t>Summarize the Evals</w:t>
+            </w:r>
+          </w:p>
+          <w:p>
+            <w:pPr>
+              <w:rPr>
+                <w:rFonts w:ascii="Courier New" w:hAnsi="Courier New" w:cs="Courier New"/>
+              </w:rPr>
+            </w:pPr>
+          </w:p>
+          <w:p>
+            <w:pPr>
+              <w:rPr>
+                <w:b/>
+                <w:bCs/>
+                <w:sz w:val="36"/>
+                <w:szCs w:val="36"/>
+              </w:rPr>
+            </w:pPr>
+            <w:r>
+              <w:rPr>
+                <w:b/>
+                <w:bCs/>
+                <w:sz w:val="36"/>
+                <w:szCs w:val="36"/>
+              </w:rPr>
+              <w:t xml:space="preserve">evals %&gt;% </w:t>
+            </w:r>
+          </w:p>
+          <w:p>
+            <w:pPr>
+              <w:rPr>
+                <w:b/>
+                <w:bCs/>
+                <w:sz w:val="36"/>
+                <w:szCs w:val="36"/>
+              </w:rPr>
+            </w:pPr>
+            <w:r>
+              <w:rPr>
+                <w:b/>
+                <w:bCs/>
+                <w:sz w:val="36"/>
+                <w:szCs w:val="36"/>
+              </w:rPr>
+              <w:t xml:space="preserve">  </w:t>
+            </w:r>
+            <w:proofErr w:type="spellStart"/>
+            <w:r>
+              <w:rPr>
+                <w:b/>
+                <w:bCs/>
+                <w:sz w:val="36"/>
+                <w:szCs w:val="36"/>
+              </w:rPr>
+              <w:t>group_by</w:t>
+            </w:r>
+            <w:proofErr w:type="spellEnd"/>
+            <w:r>
+              <w:rPr>
+                <w:b/>
+                <w:bCs/>
+                <w:sz w:val="36"/>
+                <w:szCs w:val="36"/>
+              </w:rPr>
+              <w:t>(</w:t>
+            </w:r>
+            <w:proofErr w:type="spellStart"/>
+            <w:r>
+              <w:rPr>
+                <w:b/>
+                <w:bCs/>
+                <w:sz w:val="36"/>
+                <w:szCs w:val="36"/>
+              </w:rPr>
+              <w:t>prof_ID</w:t>
+            </w:r>
+            <w:proofErr w:type="spellEnd"/>
+            <w:r>
+              <w:rPr>
+                <w:b/>
+                <w:bCs/>
+                <w:sz w:val="36"/>
+                <w:szCs w:val="36"/>
+              </w:rPr>
+              <w:t xml:space="preserve">) %&gt;% </w:t>
+            </w:r>
+          </w:p>
+          <w:p>
+            <w:pPr>
+              <w:rPr>
+                <w:b/>
+                <w:bCs/>
+                <w:sz w:val="36"/>
+                <w:szCs w:val="36"/>
+              </w:rPr>
+            </w:pPr>
+            <w:r>
+              <w:rPr>
+                <w:b/>
+                <w:bCs/>
+                <w:sz w:val="36"/>
+                <w:szCs w:val="36"/>
+              </w:rPr>
+              <w:t xml:space="preserve">  </w:t>
+            </w:r>
+            <w:proofErr w:type="gramStart"/>
+            <w:r>
+              <w:rPr>
+                <w:b/>
+                <w:bCs/>
+                <w:sz w:val="36"/>
+                <w:szCs w:val="36"/>
+              </w:rPr>
+              <w:t>mutate(</w:t>
+            </w:r>
+            <w:proofErr w:type="spellStart"/>
+            <w:proofErr w:type="gramEnd"/>
+            <w:r>
+              <w:rPr>
+                <w:b/>
+                <w:bCs/>
+                <w:sz w:val="36"/>
+                <w:szCs w:val="36"/>
+              </w:rPr>
+              <w:t>min_score</w:t>
+            </w:r>
+            <w:proofErr w:type="spellEnd"/>
+            <w:r>
+              <w:rPr>
+                <w:b/>
+                <w:bCs/>
+                <w:sz w:val="36"/>
+                <w:szCs w:val="36"/>
+              </w:rPr>
+              <w:t xml:space="preserve"> = min(score)) %&gt;% </w:t>
+            </w:r>
+          </w:p>
+          <w:p>
+            <w:pPr>
+              <w:rPr>
+                <w:b/>
+                <w:bCs/>
+                <w:sz w:val="36"/>
+                <w:szCs w:val="36"/>
+              </w:rPr>
+            </w:pPr>
+            <w:r>
+              <w:rPr>
+                <w:b/>
+                <w:bCs/>
+                <w:sz w:val="36"/>
+                <w:szCs w:val="36"/>
+              </w:rPr>
+              <w:t xml:space="preserve">  </w:t>
+            </w:r>
+            <w:proofErr w:type="gramStart"/>
+            <w:r>
+              <w:rPr>
+                <w:b/>
+                <w:bCs/>
+                <w:sz w:val="36"/>
+                <w:szCs w:val="36"/>
+              </w:rPr>
+              <w:t>distinct(</w:t>
+            </w:r>
+            <w:proofErr w:type="spellStart"/>
+            <w:proofErr w:type="gramEnd"/>
+            <w:r>
+              <w:rPr>
+                <w:b/>
+                <w:bCs/>
+                <w:sz w:val="36"/>
+                <w:szCs w:val="36"/>
+              </w:rPr>
+              <w:t>prof_ID</w:t>
+            </w:r>
+            <w:proofErr w:type="spellEnd"/>
+            <w:proofErr w:type="gramStart"/>
+            <w:r>
+              <w:rPr>
+                <w:b/>
+                <w:bCs/>
+                <w:sz w:val="36"/>
+                <w:szCs w:val="36"/>
+              </w:rPr>
+              <w:t>, .</w:t>
+            </w:r>
+            <w:proofErr w:type="spellStart"/>
+            <w:r>
+              <w:rPr>
+                <w:b/>
+                <w:bCs/>
+                <w:sz w:val="36"/>
+                <w:szCs w:val="36"/>
+              </w:rPr>
+              <w:t>keep</w:t>
+            </w:r>
+            <w:proofErr w:type="gramEnd"/>
+            <w:r>
+              <w:rPr>
+                <w:b/>
+                <w:bCs/>
+                <w:sz w:val="36"/>
+                <w:szCs w:val="36"/>
+              </w:rPr>
+              <w:t>_all</w:t>
+            </w:r>
+            <w:proofErr w:type="spellEnd"/>
+            <w:r>
+              <w:rPr>
+                <w:b/>
+                <w:bCs/>
+                <w:sz w:val="36"/>
+                <w:szCs w:val="36"/>
+              </w:rPr>
+              <w:t xml:space="preserve"> = TRUE)</w:t>
             </w:r>
           </w:p>
         </w:tc>
@@ -1112,7 +2343,7 @@
   <w:style w:type="paragraph" w:default="1" w:styleId="Normal">
     <w:name w:val="Normal"/>
     <w:qFormat/>
-    <w:rsid w:val="00FC27B9"/>
+    <w:rsid w:val="000241E1"/>
     <w:rPr>
       <w:rFonts w:ascii="Times New Roman" w:eastAsia="Times New Roman" w:hAnsi="Times New Roman" w:cs="Times New Roman"/>
     </w:rPr>

</xml_diff>

<commit_message>
updates to week 8 resources
</commit_message>
<xml_diff>
--- a/docs/resources/week8.docx
+++ b/docs/resources/week8.docx
@@ -58,7 +58,87 @@
                 <w:sz w:val="28"/>
                 <w:szCs w:val="28"/>
               </w:rPr>
-              <w:t>Should you log x? Or y? Or both? Explore the plots!</w:t>
+              <w:t xml:space="preserve">Should you </w:t>
+            </w:r>
+            <w:r>
+              <w:rPr>
+                <w:b/>
+                <w:bCs/>
+                <w:color w:val="4472C4" w:themeColor="accent1"/>
+                <w:sz w:val="28"/>
+                <w:szCs w:val="28"/>
+              </w:rPr>
+              <w:t xml:space="preserve">log transform the </w:t>
+            </w:r>
+            <w:r>
+              <w:rPr>
+                <w:b/>
+                <w:bCs/>
+                <w:color w:val="4472C4" w:themeColor="accent1"/>
+                <w:sz w:val="28"/>
+                <w:szCs w:val="28"/>
+              </w:rPr>
+              <w:t>x</w:t>
+            </w:r>
+            <w:r>
+              <w:rPr>
+                <w:b/>
+                <w:bCs/>
+                <w:color w:val="4472C4" w:themeColor="accent1"/>
+                <w:sz w:val="28"/>
+                <w:szCs w:val="28"/>
+              </w:rPr>
+              <w:t xml:space="preserve"> variable</w:t>
+            </w:r>
+            <w:r>
+              <w:rPr>
+                <w:b/>
+                <w:bCs/>
+                <w:color w:val="4472C4" w:themeColor="accent1"/>
+                <w:sz w:val="28"/>
+                <w:szCs w:val="28"/>
+              </w:rPr>
+              <w:t xml:space="preserve">? Or </w:t>
+            </w:r>
+            <w:r>
+              <w:rPr>
+                <w:b/>
+                <w:bCs/>
+                <w:color w:val="4472C4" w:themeColor="accent1"/>
+                <w:sz w:val="28"/>
+                <w:szCs w:val="28"/>
+              </w:rPr>
+              <w:t xml:space="preserve">the </w:t>
+            </w:r>
+            <w:r>
+              <w:rPr>
+                <w:b/>
+                <w:bCs/>
+                <w:color w:val="4472C4" w:themeColor="accent1"/>
+                <w:sz w:val="28"/>
+                <w:szCs w:val="28"/>
+              </w:rPr>
+              <w:t>y</w:t>
+            </w:r>
+            <w:r>
+              <w:rPr>
+                <w:b/>
+                <w:bCs/>
+                <w:color w:val="4472C4" w:themeColor="accent1"/>
+                <w:sz w:val="28"/>
+                <w:szCs w:val="28"/>
+              </w:rPr>
+              <w:t xml:space="preserve"> variable</w:t>
+            </w:r>
+            <w:r>
+              <w:rPr>
+                <w:b/>
+                <w:bCs/>
+                <w:color w:val="4472C4" w:themeColor="accent1"/>
+                <w:sz w:val="28"/>
+                <w:szCs w:val="28"/>
+              </w:rPr>
+              <w:t>? Or both? Explore the plots!</w:t>
             </w:r>
             <w:r>
               <w:rPr>
@@ -756,11 +836,6 @@
             </w:pPr>
           </w:p>
           <w:p>
-            <w:pPr>
-              <w:rPr>
-                <w:rFonts w:ascii="Courier New" w:hAnsi="Courier New" w:cs="Courier New"/>
-              </w:rPr>
-            </w:pPr>
             <w:r>
               <w:rPr>
                 <w:b/>
@@ -812,6 +887,13 @@
             <w:r>
               <w:t>tiple linear regression!</w:t>
             </w:r>
+          </w:p>
+          <w:p>
+            <w:pPr>
+              <w:rPr>
+                <w:rFonts w:ascii="Courier New" w:hAnsi="Courier New" w:cs="Courier New"/>
+              </w:rPr>
+            </w:pPr>
           </w:p>
         </w:tc>
       </w:tr>
@@ -837,25 +919,7 @@
                 <w:sz w:val="36"/>
                 <w:szCs w:val="36"/>
               </w:rPr>
-              <w:t xml:space="preserve">Evaluating </w:t>
-            </w:r>
-            <w:r>
-              <w:rPr>
-                <w:b/>
-                <w:bCs/>
-                <w:sz w:val="36"/>
-                <w:szCs w:val="36"/>
-              </w:rPr>
-              <w:t>Equal Variance o</w:t>
-            </w:r>
-            <w:r>
-              <w:rPr>
-                <w:b/>
-                <w:bCs/>
-                <w:sz w:val="36"/>
-                <w:szCs w:val="36"/>
-              </w:rPr>
-              <w:t>f Residuals</w:t>
+              <w:t>Evaluating Equal Variance of Residuals</w:t>
             </w:r>
           </w:p>
         </w:tc>
@@ -1035,7 +1099,20 @@
               <w:rPr>
                 <w:rFonts w:ascii="Courier New" w:hAnsi="Courier New" w:cs="Courier New"/>
               </w:rPr>
-              <w:t>, x = `&lt;NAME OF EXPLANATORY VARIABLE&gt;`)) +</w:t>
+              <w:t>, x = `</w:t>
+            </w:r>
+            <w:r>
+              <w:rPr>
+                <w:rFonts w:ascii="Courier New" w:hAnsi="Courier New" w:cs="Courier New"/>
+                <w:color w:val="FF0000"/>
+              </w:rPr>
+              <w:t>&lt;NAME OF EXPLANATORY VARIABLE&gt;</w:t>
+            </w:r>
+            <w:r>
+              <w:rPr>
+                <w:rFonts w:ascii="Courier New" w:hAnsi="Courier New" w:cs="Courier New"/>
+              </w:rPr>
+              <w:t>`)) +</w:t>
             </w:r>
           </w:p>
           <w:p>
@@ -1152,7 +1229,20 @@
               <w:rPr>
                 <w:rFonts w:ascii="Courier New" w:hAnsi="Courier New" w:cs="Courier New"/>
               </w:rPr>
-              <w:t xml:space="preserve">x = "&lt;NAME OF EXPLANATORY VARIABLE&gt;", </w:t>
+              <w:t>x = "</w:t>
+            </w:r>
+            <w:r>
+              <w:rPr>
+                <w:rFonts w:ascii="Courier New" w:hAnsi="Courier New" w:cs="Courier New"/>
+                <w:color w:val="FF0000"/>
+              </w:rPr>
+              <w:t>&lt;NAME OF EXPLANATORY VARIABLE&gt;</w:t>
+            </w:r>
+            <w:r>
+              <w:rPr>
+                <w:rFonts w:ascii="Courier New" w:hAnsi="Courier New" w:cs="Courier New"/>
+              </w:rPr>
+              <w:t xml:space="preserve">", </w:t>
             </w:r>
           </w:p>
           <w:p>
@@ -1176,11 +1266,6 @@
             </w:pPr>
           </w:p>
           <w:p>
-            <w:pPr>
-              <w:rPr>
-                <w:rFonts w:ascii="Courier New" w:hAnsi="Courier New" w:cs="Courier New"/>
-              </w:rPr>
-            </w:pPr>
             <w:r>
               <w:rPr>
                 <w:b/>
@@ -1232,6 +1317,13 @@
             <w:r>
               <w:t>tiple linear regression!</w:t>
             </w:r>
+          </w:p>
+          <w:p>
+            <w:pPr>
+              <w:rPr>
+                <w:rFonts w:ascii="Courier New" w:hAnsi="Courier New" w:cs="Courier New"/>
+              </w:rPr>
+            </w:pPr>
           </w:p>
         </w:tc>
       </w:tr>
@@ -1373,6 +1465,8 @@
             <w:r>
               <w:rPr>
                 <w:rFonts w:ascii="Courier New" w:hAnsi="Courier New" w:cs="Courier New"/>
+                <w:b/>
+                <w:bCs/>
                 <w:sz w:val="20"/>
                 <w:szCs w:val="20"/>
               </w:rPr>
@@ -1394,6 +1488,123 @@
               </w:rPr>
               <w:br/>
             </w:r>
+          </w:p>
+          <w:p>
+            <w:pPr>
+              <w:rPr>
+                <w:rFonts w:ascii="Courier New" w:hAnsi="Courier New" w:cs="Courier New"/>
+                <w:sz w:val="20"/>
+                <w:szCs w:val="20"/>
+              </w:rPr>
+            </w:pPr>
+          </w:p>
+          <w:p>
+            <w:pPr>
+              <w:rPr>
+                <w:rFonts w:ascii="Courier New" w:hAnsi="Courier New" w:cs="Courier New"/>
+                <w:sz w:val="20"/>
+                <w:szCs w:val="20"/>
+              </w:rPr>
+            </w:pPr>
+            <w:proofErr w:type="spellStart"/>
+            <w:r>
+              <w:rPr>
+                <w:rFonts w:ascii="Courier New" w:hAnsi="Courier New" w:cs="Courier New"/>
+                <w:sz w:val="20"/>
+                <w:szCs w:val="20"/>
+              </w:rPr>
+              <w:t>flight_delay_lm</w:t>
+            </w:r>
+            <w:proofErr w:type="spellEnd"/>
+            <w:r>
+              <w:rPr>
+                <w:rFonts w:ascii="Courier New" w:hAnsi="Courier New" w:cs="Courier New"/>
+                <w:sz w:val="20"/>
+                <w:szCs w:val="20"/>
+              </w:rPr>
+              <w:t xml:space="preserve"> &lt;- </w:t>
+            </w:r>
+            <w:proofErr w:type="spellStart"/>
+            <w:proofErr w:type="gramStart"/>
+            <w:r>
+              <w:rPr>
+                <w:rFonts w:ascii="Courier New" w:hAnsi="Courier New" w:cs="Courier New"/>
+                <w:sz w:val="20"/>
+                <w:szCs w:val="20"/>
+              </w:rPr>
+              <w:t>lm</w:t>
+            </w:r>
+            <w:proofErr w:type="spellEnd"/>
+            <w:r>
+              <w:rPr>
+                <w:rFonts w:ascii="Courier New" w:hAnsi="Courier New" w:cs="Courier New"/>
+                <w:sz w:val="20"/>
+                <w:szCs w:val="20"/>
+              </w:rPr>
+              <w:t>(</w:t>
+            </w:r>
+            <w:proofErr w:type="spellStart"/>
+            <w:proofErr w:type="gramEnd"/>
+            <w:r>
+              <w:rPr>
+                <w:rFonts w:ascii="Courier New" w:hAnsi="Courier New" w:cs="Courier New"/>
+                <w:sz w:val="20"/>
+                <w:szCs w:val="20"/>
+              </w:rPr>
+              <w:t>dep_delay</w:t>
+            </w:r>
+            <w:proofErr w:type="spellEnd"/>
+            <w:r>
+              <w:rPr>
+                <w:rFonts w:ascii="Courier New" w:hAnsi="Courier New" w:cs="Courier New"/>
+                <w:sz w:val="20"/>
+                <w:szCs w:val="20"/>
+              </w:rPr>
+              <w:t xml:space="preserve"> ~ airport + </w:t>
+            </w:r>
+            <w:r>
+              <w:rPr>
+                <w:rFonts w:ascii="Courier New" w:hAnsi="Courier New" w:cs="Courier New"/>
+                <w:b/>
+                <w:bCs/>
+                <w:sz w:val="20"/>
+                <w:szCs w:val="20"/>
+              </w:rPr>
+              <w:t>year</w:t>
+            </w:r>
+            <w:r>
+              <w:rPr>
+                <w:rFonts w:ascii="Courier New" w:hAnsi="Courier New" w:cs="Courier New"/>
+                <w:sz w:val="20"/>
+                <w:szCs w:val="20"/>
+              </w:rPr>
+              <w:t xml:space="preserve">, data = </w:t>
+            </w:r>
+            <w:proofErr w:type="spellStart"/>
+            <w:r>
+              <w:rPr>
+                <w:rFonts w:ascii="Courier New" w:hAnsi="Courier New" w:cs="Courier New"/>
+                <w:sz w:val="20"/>
+                <w:szCs w:val="20"/>
+              </w:rPr>
+              <w:t>nycflights</w:t>
+            </w:r>
+            <w:proofErr w:type="spellEnd"/>
+            <w:r>
+              <w:rPr>
+                <w:rFonts w:ascii="Courier New" w:hAnsi="Courier New" w:cs="Courier New"/>
+                <w:sz w:val="20"/>
+                <w:szCs w:val="20"/>
+              </w:rPr>
+              <w:t>)</w:t>
+            </w:r>
+          </w:p>
+          <w:p>
+            <w:pPr>
+              <w:rPr>
+                <w:rFonts w:ascii="Courier New" w:hAnsi="Courier New" w:cs="Courier New"/>
+              </w:rPr>
+            </w:pPr>
           </w:p>
         </w:tc>
       </w:tr>
@@ -1478,7 +1689,7 @@
                 <w:sz w:val="28"/>
                 <w:szCs w:val="28"/>
               </w:rPr>
-              <w:t>Grab a Random Eval</w:t>
+              <w:t xml:space="preserve">Grab a Random </w:t>
             </w:r>
             <w:r>
               <w:rPr>
@@ -1488,8 +1699,28 @@
                 <w:sz w:val="28"/>
                 <w:szCs w:val="28"/>
               </w:rPr>
+              <w:t>Observation</w:t>
+            </w:r>
+            <w:r>
+              <w:rPr>
+                <w:b/>
+                <w:bCs/>
+                <w:color w:val="2E74B5" w:themeColor="accent5" w:themeShade="BF"/>
+                <w:sz w:val="28"/>
+                <w:szCs w:val="28"/>
+              </w:rPr>
               <w:br/>
             </w:r>
+            <w:r>
+              <w:rPr>
+                <w:b/>
+                <w:bCs/>
+                <w:color w:val="2E74B5" w:themeColor="accent5" w:themeShade="BF"/>
+                <w:sz w:val="28"/>
+                <w:szCs w:val="28"/>
+              </w:rPr>
+              <w:br/>
+            </w:r>
             <w:proofErr w:type="spellStart"/>
             <w:r>
               <w:rPr>
@@ -1593,13 +1824,258 @@
                 <w:rFonts w:ascii="Courier New" w:hAnsi="Courier New" w:cs="Courier New"/>
               </w:rPr>
             </w:pPr>
-          </w:p>
-          <w:p>
-            <w:pPr>
-              <w:rPr>
-                <w:rFonts w:ascii="Courier New" w:hAnsi="Courier New" w:cs="Courier New"/>
-              </w:rPr>
-            </w:pPr>
+            <w:r>
+              <w:rPr>
+                <w:rFonts w:ascii="Courier New" w:hAnsi="Courier New" w:cs="Courier New"/>
+              </w:rPr>
+              <w:br/>
+            </w:r>
+            <w:r>
+              <w:rPr>
+                <w:b/>
+                <w:bCs/>
+                <w:color w:val="2E74B5" w:themeColor="accent5" w:themeShade="BF"/>
+                <w:sz w:val="28"/>
+                <w:szCs w:val="28"/>
+              </w:rPr>
+              <w:t xml:space="preserve">Option </w:t>
+            </w:r>
+            <w:r>
+              <w:rPr>
+                <w:b/>
+                <w:bCs/>
+                <w:color w:val="2E74B5" w:themeColor="accent5" w:themeShade="BF"/>
+                <w:sz w:val="28"/>
+                <w:szCs w:val="28"/>
+              </w:rPr>
+              <w:t>2</w:t>
+            </w:r>
+            <w:r>
+              <w:rPr>
+                <w:b/>
+                <w:bCs/>
+                <w:color w:val="2E74B5" w:themeColor="accent5" w:themeShade="BF"/>
+                <w:sz w:val="28"/>
+                <w:szCs w:val="28"/>
+              </w:rPr>
+              <w:t xml:space="preserve">: </w:t>
+            </w:r>
+            <w:r>
+              <w:rPr>
+                <w:b/>
+                <w:bCs/>
+                <w:color w:val="2E74B5" w:themeColor="accent5" w:themeShade="BF"/>
+                <w:sz w:val="28"/>
+                <w:szCs w:val="28"/>
+              </w:rPr>
+              <w:t>Summarize the Multiple Observations</w:t>
+            </w:r>
+            <w:r>
+              <w:rPr>
+                <w:b/>
+                <w:bCs/>
+                <w:color w:val="2E74B5" w:themeColor="accent5" w:themeShade="BF"/>
+                <w:sz w:val="28"/>
+                <w:szCs w:val="28"/>
+              </w:rPr>
+              <w:br/>
+            </w:r>
+            <w:r>
+              <w:rPr>
+                <w:b/>
+                <w:bCs/>
+                <w:color w:val="2E74B5" w:themeColor="accent5" w:themeShade="BF"/>
+                <w:sz w:val="28"/>
+                <w:szCs w:val="28"/>
+              </w:rPr>
+              <w:br/>
+            </w:r>
+            <w:proofErr w:type="spellStart"/>
+            <w:r>
+              <w:rPr>
+                <w:rFonts w:ascii="Courier New" w:hAnsi="Courier New" w:cs="Courier New"/>
+              </w:rPr>
+              <w:t>evals_small</w:t>
+            </w:r>
+            <w:proofErr w:type="spellEnd"/>
+            <w:r>
+              <w:rPr>
+                <w:rFonts w:ascii="Courier New" w:hAnsi="Courier New" w:cs="Courier New"/>
+              </w:rPr>
+              <w:t xml:space="preserve"> &lt;- evals %&gt;% </w:t>
+            </w:r>
+          </w:p>
+          <w:p>
+            <w:pPr>
+              <w:rPr>
+                <w:rFonts w:ascii="Courier New" w:hAnsi="Courier New" w:cs="Courier New"/>
+              </w:rPr>
+            </w:pPr>
+            <w:r>
+              <w:rPr>
+                <w:rFonts w:ascii="Courier New" w:hAnsi="Courier New" w:cs="Courier New"/>
+              </w:rPr>
+              <w:t xml:space="preserve">  </w:t>
+            </w:r>
+            <w:proofErr w:type="spellStart"/>
+            <w:r>
+              <w:rPr>
+                <w:rFonts w:ascii="Courier New" w:hAnsi="Courier New" w:cs="Courier New"/>
+              </w:rPr>
+              <w:t>group_by</w:t>
+            </w:r>
+            <w:proofErr w:type="spellEnd"/>
+            <w:r>
+              <w:rPr>
+                <w:rFonts w:ascii="Courier New" w:hAnsi="Courier New" w:cs="Courier New"/>
+              </w:rPr>
+              <w:t>(</w:t>
+            </w:r>
+            <w:proofErr w:type="spellStart"/>
+            <w:r>
+              <w:rPr>
+                <w:rFonts w:ascii="Courier New" w:hAnsi="Courier New" w:cs="Courier New"/>
+              </w:rPr>
+              <w:t>prof_ID</w:t>
+            </w:r>
+            <w:proofErr w:type="spellEnd"/>
+            <w:r>
+              <w:rPr>
+                <w:rFonts w:ascii="Courier New" w:hAnsi="Courier New" w:cs="Courier New"/>
+              </w:rPr>
+              <w:t xml:space="preserve">) %&gt;% </w:t>
+            </w:r>
+          </w:p>
+          <w:p>
+            <w:pPr>
+              <w:rPr>
+                <w:rFonts w:ascii="Courier New" w:hAnsi="Courier New" w:cs="Courier New"/>
+              </w:rPr>
+            </w:pPr>
+            <w:r>
+              <w:rPr>
+                <w:rFonts w:ascii="Courier New" w:hAnsi="Courier New" w:cs="Courier New"/>
+              </w:rPr>
+              <w:t xml:space="preserve">  </w:t>
+            </w:r>
+            <w:proofErr w:type="gramStart"/>
+            <w:r>
+              <w:rPr>
+                <w:rFonts w:ascii="Courier New" w:hAnsi="Courier New" w:cs="Courier New"/>
+              </w:rPr>
+              <w:t>mutate(</w:t>
+            </w:r>
+            <w:proofErr w:type="spellStart"/>
+            <w:proofErr w:type="gramEnd"/>
+            <w:r>
+              <w:rPr>
+                <w:rFonts w:ascii="Courier New" w:hAnsi="Courier New" w:cs="Courier New"/>
+              </w:rPr>
+              <w:t>min_score</w:t>
+            </w:r>
+            <w:proofErr w:type="spellEnd"/>
+            <w:r>
+              <w:rPr>
+                <w:rFonts w:ascii="Courier New" w:hAnsi="Courier New" w:cs="Courier New"/>
+              </w:rPr>
+              <w:t xml:space="preserve"> = min(score)) </w:t>
+            </w:r>
+            <w:r>
+              <w:rPr>
+                <w:rFonts w:ascii="Courier New" w:hAnsi="Courier New" w:cs="Courier New"/>
+              </w:rPr>
+              <w:t>%&gt;%</w:t>
+            </w:r>
+          </w:p>
+          <w:p>
+            <w:pPr>
+              <w:rPr>
+                <w:rFonts w:ascii="Courier New" w:hAnsi="Courier New" w:cs="Courier New"/>
+              </w:rPr>
+            </w:pPr>
+            <w:r>
+              <w:rPr>
+                <w:rFonts w:ascii="Courier New" w:hAnsi="Courier New" w:cs="Courier New"/>
+              </w:rPr>
+              <w:t xml:space="preserve">  </w:t>
+            </w:r>
+            <w:proofErr w:type="gramStart"/>
+            <w:r>
+              <w:rPr>
+                <w:rFonts w:ascii="Courier New" w:hAnsi="Courier New" w:cs="Courier New"/>
+              </w:rPr>
+              <w:t>distinct(</w:t>
+            </w:r>
+            <w:proofErr w:type="spellStart"/>
+            <w:proofErr w:type="gramEnd"/>
+            <w:r>
+              <w:rPr>
+                <w:rFonts w:ascii="Courier New" w:hAnsi="Courier New" w:cs="Courier New"/>
+              </w:rPr>
+              <w:t>prof_ID</w:t>
+            </w:r>
+            <w:proofErr w:type="spellEnd"/>
+            <w:proofErr w:type="gramStart"/>
+            <w:r>
+              <w:rPr>
+                <w:rFonts w:ascii="Courier New" w:hAnsi="Courier New" w:cs="Courier New"/>
+              </w:rPr>
+              <w:t>, .</w:t>
+            </w:r>
+            <w:proofErr w:type="spellStart"/>
+            <w:r>
+              <w:rPr>
+                <w:rFonts w:ascii="Courier New" w:hAnsi="Courier New" w:cs="Courier New"/>
+              </w:rPr>
+              <w:t>keep</w:t>
+            </w:r>
+            <w:proofErr w:type="gramEnd"/>
+            <w:r>
+              <w:rPr>
+                <w:rFonts w:ascii="Courier New" w:hAnsi="Courier New" w:cs="Courier New"/>
+              </w:rPr>
+              <w:t>_all</w:t>
+            </w:r>
+            <w:proofErr w:type="spellEnd"/>
+            <w:r>
+              <w:rPr>
+                <w:rFonts w:ascii="Courier New" w:hAnsi="Courier New" w:cs="Courier New"/>
+              </w:rPr>
+              <w:t xml:space="preserve"> = TRUE) </w:t>
+            </w:r>
+            <w:r>
+              <w:rPr>
+                <w:rFonts w:ascii="Courier New" w:hAnsi="Courier New" w:cs="Courier New"/>
+              </w:rPr>
+              <w:t>%&gt;%</w:t>
+            </w:r>
+          </w:p>
+          <w:p>
+            <w:pPr>
+              <w:rPr>
+                <w:rFonts w:ascii="Courier New" w:hAnsi="Courier New" w:cs="Courier New"/>
+              </w:rPr>
+            </w:pPr>
+            <w:r>
+              <w:rPr>
+                <w:rFonts w:ascii="Courier New" w:hAnsi="Courier New" w:cs="Courier New"/>
+              </w:rPr>
+              <w:t xml:space="preserve">  </w:t>
+            </w:r>
+            <w:proofErr w:type="gramStart"/>
+            <w:r>
+              <w:rPr>
+                <w:rFonts w:ascii="Courier New" w:hAnsi="Courier New" w:cs="Courier New"/>
+              </w:rPr>
+              <w:t>ungroup(</w:t>
+            </w:r>
+            <w:proofErr w:type="gramEnd"/>
+            <w:r>
+              <w:rPr>
+                <w:rFonts w:ascii="Courier New" w:hAnsi="Courier New" w:cs="Courier New"/>
+              </w:rPr>
+              <w:t>)</w:t>
+            </w:r>
           </w:p>
           <w:p>
             <w:pPr>
@@ -1612,327 +2088,168 @@
             </w:pPr>
           </w:p>
           <w:p>
-            <w:pPr>
-              <w:rPr>
-                <w:b/>
-                <w:bCs/>
-                <w:sz w:val="36"/>
-                <w:szCs w:val="36"/>
-              </w:rPr>
-            </w:pPr>
-          </w:p>
-        </w:tc>
-      </w:tr>
-      <w:tr>
-        <w:tc>
-          <w:tcPr>
-            <w:tcW w:w="11026" w:type="dxa"/>
-          </w:tcPr>
-          <w:p>
-            <w:pPr>
-              <w:rPr>
-                <w:rFonts w:ascii="Courier New" w:hAnsi="Courier New" w:cs="Courier New"/>
-              </w:rPr>
-            </w:pPr>
-            <w:r>
-              <w:rPr>
-                <w:b/>
-                <w:bCs/>
-                <w:color w:val="2E74B5" w:themeColor="accent5" w:themeShade="BF"/>
-                <w:sz w:val="28"/>
-                <w:szCs w:val="28"/>
-              </w:rPr>
-              <w:t>Residuals</w:t>
-            </w:r>
-            <w:r>
-              <w:rPr>
-                <w:b/>
-                <w:bCs/>
-                <w:color w:val="2E74B5" w:themeColor="accent5" w:themeShade="BF"/>
-                <w:sz w:val="28"/>
-                <w:szCs w:val="28"/>
-              </w:rPr>
-              <w:t xml:space="preserve"> versus fitted values</w:t>
-            </w:r>
-            <w:r>
-              <w:rPr>
-                <w:b/>
-                <w:bCs/>
-                <w:color w:val="2E74B5" w:themeColor="accent5" w:themeShade="BF"/>
-                <w:sz w:val="28"/>
-                <w:szCs w:val="28"/>
-              </w:rPr>
-              <w:t xml:space="preserve"> (to evaluate </w:t>
-            </w:r>
-            <w:r>
-              <w:rPr>
-                <w:b/>
-                <w:bCs/>
-                <w:color w:val="2E74B5" w:themeColor="accent5" w:themeShade="BF"/>
-                <w:sz w:val="28"/>
-                <w:szCs w:val="28"/>
-              </w:rPr>
-              <w:t xml:space="preserve">equal variance </w:t>
-            </w:r>
-            <w:r>
-              <w:rPr>
-                <w:b/>
-                <w:bCs/>
-                <w:color w:val="2E74B5" w:themeColor="accent5" w:themeShade="BF"/>
-                <w:sz w:val="28"/>
-                <w:szCs w:val="28"/>
-              </w:rPr>
-              <w:t>condition)</w:t>
-            </w:r>
-            <w:r>
-              <w:rPr>
-                <w:b/>
-                <w:bCs/>
-                <w:color w:val="2E74B5" w:themeColor="accent5" w:themeShade="BF"/>
-                <w:sz w:val="28"/>
-                <w:szCs w:val="28"/>
-              </w:rPr>
-              <w:br/>
-            </w:r>
-          </w:p>
-          <w:p>
-            <w:pPr>
-              <w:rPr>
-                <w:rFonts w:ascii="Courier New" w:hAnsi="Courier New" w:cs="Courier New"/>
-              </w:rPr>
-            </w:pPr>
-            <w:r>
-              <w:rPr>
-                <w:b/>
-                <w:bCs/>
-                <w:color w:val="2E74B5" w:themeColor="accent5" w:themeShade="BF"/>
-                <w:sz w:val="28"/>
-                <w:szCs w:val="28"/>
-              </w:rPr>
-              <w:t xml:space="preserve">Option 1: </w:t>
-            </w:r>
-            <w:r>
-              <w:rPr>
-                <w:rFonts w:ascii="Courier New" w:hAnsi="Courier New" w:cs="Courier New"/>
-              </w:rPr>
-              <w:t>Summarize the Evals</w:t>
-            </w:r>
-          </w:p>
-          <w:p>
-            <w:pPr>
-              <w:rPr>
-                <w:rFonts w:ascii="Courier New" w:hAnsi="Courier New" w:cs="Courier New"/>
-              </w:rPr>
-            </w:pPr>
-          </w:p>
-          <w:p>
-            <w:pPr>
-              <w:rPr>
-                <w:b/>
-                <w:bCs/>
-                <w:sz w:val="36"/>
-                <w:szCs w:val="36"/>
-              </w:rPr>
-            </w:pPr>
-            <w:r>
-              <w:rPr>
-                <w:b/>
-                <w:bCs/>
-                <w:sz w:val="36"/>
-                <w:szCs w:val="36"/>
-              </w:rPr>
-              <w:t xml:space="preserve">evals %&gt;% </w:t>
-            </w:r>
-          </w:p>
-          <w:p>
-            <w:pPr>
-              <w:rPr>
-                <w:b/>
-                <w:bCs/>
-                <w:sz w:val="36"/>
-                <w:szCs w:val="36"/>
-              </w:rPr>
-            </w:pPr>
-            <w:r>
-              <w:rPr>
-                <w:b/>
-                <w:bCs/>
-                <w:sz w:val="36"/>
-                <w:szCs w:val="36"/>
-              </w:rPr>
-              <w:t xml:space="preserve">  </w:t>
-            </w:r>
-            <w:proofErr w:type="spellStart"/>
-            <w:r>
-              <w:rPr>
-                <w:b/>
-                <w:bCs/>
-                <w:sz w:val="36"/>
-                <w:szCs w:val="36"/>
-              </w:rPr>
-              <w:t>group_by</w:t>
-            </w:r>
-            <w:proofErr w:type="spellEnd"/>
-            <w:r>
-              <w:rPr>
-                <w:b/>
-                <w:bCs/>
-                <w:sz w:val="36"/>
-                <w:szCs w:val="36"/>
-              </w:rPr>
-              <w:t>(</w:t>
-            </w:r>
-            <w:proofErr w:type="spellStart"/>
-            <w:r>
-              <w:rPr>
-                <w:b/>
-                <w:bCs/>
-                <w:sz w:val="36"/>
-                <w:szCs w:val="36"/>
+            <w:r>
+              <w:rPr>
+                <w:b/>
+                <w:bCs/>
+                <w:i/>
+                <w:iCs/>
+              </w:rPr>
+              <w:t>Note</w:t>
+            </w:r>
+            <w:r>
+              <w:rPr>
+                <w:b/>
+                <w:bCs/>
+                <w:i/>
+                <w:iCs/>
+              </w:rPr>
+              <w:t xml:space="preserve"> 1</w:t>
+            </w:r>
+            <w:r>
+              <w:rPr>
+                <w:b/>
+                <w:bCs/>
+                <w:i/>
+                <w:iCs/>
+              </w:rPr>
+              <w:t>:</w:t>
+            </w:r>
+            <w:r>
+              <w:rPr>
+                <w:b/>
+                <w:bCs/>
+                <w:i/>
+                <w:iCs/>
+              </w:rPr>
+              <w:t xml:space="preserve"> </w:t>
+            </w:r>
+            <w:r>
+              <w:t xml:space="preserve">In </w:t>
+            </w:r>
+            <w:r>
+              <w:t>the above code</w:t>
+            </w:r>
+            <w:r>
+              <w:t xml:space="preserve"> </w:t>
+            </w:r>
+            <w:proofErr w:type="spellStart"/>
+            <w:r>
+              <w:rPr>
+                <w:rFonts w:ascii="Courier New" w:hAnsi="Courier New" w:cs="Courier New"/>
               </w:rPr>
               <w:t>prof_ID</w:t>
             </w:r>
             <w:proofErr w:type="spellEnd"/>
             <w:r>
-              <w:rPr>
-                <w:b/>
-                <w:bCs/>
-                <w:sz w:val="36"/>
-                <w:szCs w:val="36"/>
-              </w:rPr>
-              <w:t xml:space="preserve">) %&gt;% </w:t>
-            </w:r>
-          </w:p>
-          <w:p>
-            <w:pPr>
-              <w:rPr>
-                <w:b/>
-                <w:bCs/>
-                <w:sz w:val="36"/>
-                <w:szCs w:val="36"/>
-              </w:rPr>
-            </w:pPr>
-            <w:r>
-              <w:rPr>
-                <w:b/>
-                <w:bCs/>
-                <w:sz w:val="36"/>
-                <w:szCs w:val="36"/>
-              </w:rPr>
-              <w:t xml:space="preserve">  </w:t>
-            </w:r>
-            <w:proofErr w:type="gramStart"/>
-            <w:r>
-              <w:rPr>
-                <w:b/>
-                <w:bCs/>
-                <w:sz w:val="36"/>
-                <w:szCs w:val="36"/>
-              </w:rPr>
-              <w:t>mutate(</w:t>
-            </w:r>
-            <w:proofErr w:type="spellStart"/>
-            <w:proofErr w:type="gramEnd"/>
-            <w:r>
-              <w:rPr>
-                <w:b/>
-                <w:bCs/>
-                <w:sz w:val="36"/>
-                <w:szCs w:val="36"/>
-              </w:rPr>
-              <w:t>min_score</w:t>
-            </w:r>
-            <w:proofErr w:type="spellEnd"/>
-            <w:r>
-              <w:rPr>
-                <w:b/>
-                <w:bCs/>
-                <w:sz w:val="36"/>
-                <w:szCs w:val="36"/>
-              </w:rPr>
-              <w:t xml:space="preserve"> = min(score)) %&gt;% </w:t>
-            </w:r>
-          </w:p>
-          <w:p>
-            <w:pPr>
-              <w:rPr>
-                <w:b/>
-                <w:bCs/>
-                <w:sz w:val="36"/>
-                <w:szCs w:val="36"/>
-              </w:rPr>
-            </w:pPr>
-            <w:r>
-              <w:rPr>
-                <w:b/>
-                <w:bCs/>
-                <w:sz w:val="36"/>
-                <w:szCs w:val="36"/>
-              </w:rPr>
-              <w:t xml:space="preserve">  </w:t>
-            </w:r>
-            <w:proofErr w:type="gramStart"/>
-            <w:r>
-              <w:rPr>
-                <w:b/>
-                <w:bCs/>
-                <w:sz w:val="36"/>
-                <w:szCs w:val="36"/>
-              </w:rPr>
-              <w:t>distinct(</w:t>
-            </w:r>
-            <w:proofErr w:type="spellStart"/>
-            <w:proofErr w:type="gramEnd"/>
-            <w:r>
-              <w:rPr>
-                <w:b/>
-                <w:bCs/>
-                <w:sz w:val="36"/>
-                <w:szCs w:val="36"/>
-              </w:rPr>
-              <w:t>prof_ID</w:t>
-            </w:r>
-            <w:proofErr w:type="spellEnd"/>
-            <w:proofErr w:type="gramStart"/>
-            <w:r>
-              <w:rPr>
-                <w:b/>
-                <w:bCs/>
-                <w:sz w:val="36"/>
-                <w:szCs w:val="36"/>
-              </w:rPr>
-              <w:t>, .</w:t>
-            </w:r>
-            <w:proofErr w:type="spellStart"/>
-            <w:r>
-              <w:rPr>
-                <w:b/>
-                <w:bCs/>
-                <w:sz w:val="36"/>
-                <w:szCs w:val="36"/>
-              </w:rPr>
-              <w:t>keep</w:t>
-            </w:r>
-            <w:proofErr w:type="gramEnd"/>
-            <w:r>
-              <w:rPr>
-                <w:b/>
-                <w:bCs/>
-                <w:sz w:val="36"/>
-                <w:szCs w:val="36"/>
-              </w:rPr>
-              <w:t>_all</w:t>
-            </w:r>
-            <w:proofErr w:type="spellEnd"/>
-            <w:r>
-              <w:rPr>
-                <w:b/>
-                <w:bCs/>
-                <w:sz w:val="36"/>
-                <w:szCs w:val="36"/>
-              </w:rPr>
-              <w:t xml:space="preserve"> = TRUE)</w:t>
-            </w:r>
+              <w:t xml:space="preserve"> is the variable that creates </w:t>
+            </w:r>
+            <w:r>
+              <w:rPr>
+                <w:b/>
+                <w:bCs/>
+              </w:rPr>
+              <w:t>groups</w:t>
+            </w:r>
+            <w:r>
+              <w:t xml:space="preserve"> of observations. </w:t>
+            </w:r>
+          </w:p>
+          <w:p>
+            <w:r>
+              <w:rPr>
+                <w:b/>
+                <w:bCs/>
+                <w:i/>
+                <w:iCs/>
+              </w:rPr>
+              <w:t>Note</w:t>
+            </w:r>
+            <w:r>
+              <w:rPr>
+                <w:b/>
+                <w:bCs/>
+                <w:i/>
+                <w:iCs/>
+              </w:rPr>
+              <w:t xml:space="preserve"> 2</w:t>
+            </w:r>
+            <w:r>
+              <w:rPr>
+                <w:b/>
+                <w:bCs/>
+                <w:i/>
+                <w:iCs/>
+              </w:rPr>
+              <w:t>:</w:t>
+            </w:r>
+            <w:r>
+              <w:rPr>
+                <w:b/>
+                <w:bCs/>
+                <w:i/>
+                <w:iCs/>
+              </w:rPr>
+              <w:t xml:space="preserve"> </w:t>
+            </w:r>
+            <w:r>
+              <w:t xml:space="preserve">In </w:t>
+            </w:r>
+            <w:r>
+              <w:t xml:space="preserve">the above code </w:t>
+            </w:r>
+            <w:r>
+              <w:rPr>
+                <w:rFonts w:ascii="Courier New" w:hAnsi="Courier New" w:cs="Courier New"/>
+              </w:rPr>
+              <w:t>score</w:t>
+            </w:r>
+            <w:r>
+              <w:t xml:space="preserve"> is the </w:t>
+            </w:r>
+            <w:r>
+              <w:rPr>
+                <w:b/>
+                <w:bCs/>
+              </w:rPr>
+              <w:t>response</w:t>
+            </w:r>
+            <w:r>
+              <w:t xml:space="preserve"> </w:t>
+            </w:r>
+            <w:r>
+              <w:t>variable</w:t>
+            </w:r>
+            <w:r>
+              <w:t xml:space="preserve"> </w:t>
+            </w:r>
+            <w:r>
+              <w:t xml:space="preserve">I’m interested in </w:t>
+            </w:r>
+            <w:r>
+              <w:t>that</w:t>
+            </w:r>
+            <w:r>
+              <w:t xml:space="preserve"> I use to create summaries for each </w:t>
+            </w:r>
+            <w:r>
+              <w:rPr>
+                <w:b/>
+                <w:bCs/>
+              </w:rPr>
+              <w:t>group</w:t>
+            </w:r>
+            <w:r>
+              <w:t xml:space="preserve"> of observations. </w:t>
+            </w:r>
+          </w:p>
+          <w:p>
+            <w:pPr>
+              <w:rPr>
+                <w:b/>
+                <w:bCs/>
+              </w:rPr>
+            </w:pPr>
           </w:p>
         </w:tc>
       </w:tr>

</xml_diff>